<commit_message>
codecleaned and doc ready
It miss only the 2.5
</commit_message>
<xml_diff>
--- a/Homework_Documentation.docx
+++ b/Homework_Documentation.docx
@@ -366,14 +366,6 @@
     </w:p>
     <w:p>
       <w:pPr>
-        <w:rPr>
-          <w:rFonts w:ascii="Times" w:hAnsi="Times" w:cs="Times"/>
-          <w:sz w:val="28"/>
-          <w:szCs w:val="28"/>
-          <w:lang w:val="en-US"/>
-        </w:rPr>
-      </w:pPr>
-      <w:r>
         <w:rPr>
           <w:rFonts w:ascii="Times" w:hAnsi="Times" w:cs="Times"/>
           <w:b/>
@@ -382,9 +374,29 @@
           <w:szCs w:val="36"/>
           <w:lang w:val="en-US" w:eastAsia="de-DE"/>
         </w:rPr>
+      </w:pPr>
+      <w:r>
+        <w:rPr>
+          <w:rFonts w:ascii="Times" w:hAnsi="Times" w:cs="Times"/>
+          <w:b/>
+          <w:bCs/>
+          <w:sz w:val="36"/>
+          <w:szCs w:val="36"/>
+          <w:lang w:val="en-US" w:eastAsia="de-DE"/>
+        </w:rPr>
         <w:lastRenderedPageBreak/>
         <w:t>Contents</w:t>
       </w:r>
+    </w:p>
+    <w:p>
+      <w:pPr>
+        <w:rPr>
+          <w:rFonts w:ascii="Times" w:hAnsi="Times" w:cs="Times"/>
+          <w:sz w:val="28"/>
+          <w:szCs w:val="28"/>
+          <w:lang w:val="en-US"/>
+        </w:rPr>
+      </w:pPr>
     </w:p>
     <w:p>
       <w:pPr>
@@ -393,6 +405,7 @@
           <w:ilvl w:val="0"/>
           <w:numId w:val="2"/>
         </w:numPr>
+        <w:spacing w:after="0"/>
         <w:rPr>
           <w:rFonts w:ascii="Times" w:hAnsi="Times" w:cs="Times"/>
           <w:b/>
@@ -402,7 +415,6 @@
           <w:lang w:val="en-US" w:eastAsia="de-DE"/>
         </w:rPr>
       </w:pPr>
-      <w:proofErr w:type="spellStart"/>
       <w:r>
         <w:rPr>
           <w:rFonts w:ascii="Times" w:hAnsi="Times" w:cs="Times"/>
@@ -412,13 +424,13 @@
           <w:szCs w:val="28"/>
           <w:lang w:val="en-US" w:eastAsia="de-DE"/>
         </w:rPr>
-        <w:t>Iintroduction</w:t>
-      </w:r>
-      <w:proofErr w:type="spellEnd"/>
+        <w:t>Introduction</w:t>
+      </w:r>
     </w:p>
     <w:p>
       <w:pPr>
         <w:pStyle w:val="Paragrafoelenco"/>
+        <w:spacing w:after="0"/>
         <w:rPr>
           <w:rFonts w:ascii="Times" w:hAnsi="Times" w:cs="Times"/>
           <w:b/>
@@ -436,6 +448,7 @@
           <w:ilvl w:val="0"/>
           <w:numId w:val="2"/>
         </w:numPr>
+        <w:spacing w:after="0"/>
         <w:rPr>
           <w:rFonts w:ascii="Times" w:hAnsi="Times" w:cs="Times"/>
           <w:b/>
@@ -460,10 +473,7 @@
     <w:p>
       <w:pPr>
         <w:pStyle w:val="Paragrafoelenco"/>
-        <w:numPr>
-          <w:ilvl w:val="0"/>
-          <w:numId w:val="2"/>
-        </w:numPr>
+        <w:spacing w:after="0"/>
         <w:rPr>
           <w:rFonts w:ascii="Times" w:hAnsi="Times" w:cs="Times"/>
           <w:b/>
@@ -473,7 +483,15 @@
           <w:lang w:val="en-US" w:eastAsia="de-DE"/>
         </w:rPr>
       </w:pPr>
-      <w:r>
+    </w:p>
+    <w:p>
+      <w:pPr>
+        <w:pStyle w:val="Paragrafoelenco"/>
+        <w:numPr>
+          <w:ilvl w:val="0"/>
+          <w:numId w:val="2"/>
+        </w:numPr>
+        <w:spacing w:after="0"/>
         <w:rPr>
           <w:rFonts w:ascii="Times" w:hAnsi="Times" w:cs="Times"/>
           <w:b/>
@@ -482,8 +500,31 @@
           <w:szCs w:val="28"/>
           <w:lang w:val="en-US" w:eastAsia="de-DE"/>
         </w:rPr>
+      </w:pPr>
+      <w:r>
+        <w:rPr>
+          <w:rFonts w:ascii="Times" w:hAnsi="Times" w:cs="Times"/>
+          <w:b/>
+          <w:bCs/>
+          <w:sz w:val="28"/>
+          <w:szCs w:val="28"/>
+          <w:lang w:val="en-US" w:eastAsia="de-DE"/>
+        </w:rPr>
         <w:t>Shape Reconstruction</w:t>
       </w:r>
+    </w:p>
+    <w:p>
+      <w:pPr>
+        <w:spacing w:after="0"/>
+        <w:rPr>
+          <w:rFonts w:ascii="Times" w:hAnsi="Times" w:cs="Times"/>
+          <w:b/>
+          <w:bCs/>
+          <w:sz w:val="28"/>
+          <w:szCs w:val="28"/>
+          <w:lang w:val="en-US" w:eastAsia="de-DE"/>
+        </w:rPr>
+      </w:pPr>
     </w:p>
     <w:p>
       <w:pPr>
@@ -492,6 +533,7 @@
           <w:ilvl w:val="0"/>
           <w:numId w:val="2"/>
         </w:numPr>
+        <w:spacing w:after="0"/>
         <w:rPr>
           <w:rFonts w:ascii="Times" w:hAnsi="Times" w:cs="Times"/>
           <w:b/>
@@ -510,8 +552,21 @@
           <w:szCs w:val="28"/>
           <w:lang w:val="en-US" w:eastAsia="de-DE"/>
         </w:rPr>
-        <w:t>Metric Reconstruction</w:t>
-      </w:r>
+        <w:t>Camera Calibration</w:t>
+      </w:r>
+    </w:p>
+    <w:p>
+      <w:pPr>
+        <w:spacing w:after="0"/>
+        <w:rPr>
+          <w:rFonts w:ascii="Times" w:hAnsi="Times" w:cs="Times"/>
+          <w:b/>
+          <w:bCs/>
+          <w:sz w:val="28"/>
+          <w:szCs w:val="28"/>
+          <w:lang w:val="en-US" w:eastAsia="de-DE"/>
+        </w:rPr>
+      </w:pPr>
     </w:p>
     <w:p>
       <w:pPr>
@@ -520,6 +575,7 @@
           <w:ilvl w:val="0"/>
           <w:numId w:val="2"/>
         </w:numPr>
+        <w:spacing w:after="0"/>
         <w:rPr>
           <w:rFonts w:ascii="Times" w:hAnsi="Times" w:cs="Times"/>
           <w:b/>
@@ -538,8 +594,21 @@
           <w:szCs w:val="28"/>
           <w:lang w:val="en-US" w:eastAsia="de-DE"/>
         </w:rPr>
-        <w:t>Camera Calibration</w:t>
-      </w:r>
+        <w:t>Vertical façade Reconstruction</w:t>
+      </w:r>
+    </w:p>
+    <w:p>
+      <w:pPr>
+        <w:spacing w:after="0"/>
+        <w:rPr>
+          <w:rFonts w:ascii="Times" w:hAnsi="Times" w:cs="Times"/>
+          <w:b/>
+          <w:bCs/>
+          <w:sz w:val="28"/>
+          <w:szCs w:val="28"/>
+          <w:lang w:val="en-US" w:eastAsia="de-DE"/>
+        </w:rPr>
+      </w:pPr>
     </w:p>
     <w:p>
       <w:pPr>
@@ -548,6 +617,7 @@
           <w:ilvl w:val="0"/>
           <w:numId w:val="2"/>
         </w:numPr>
+        <w:spacing w:after="0"/>
         <w:rPr>
           <w:rFonts w:ascii="Times" w:hAnsi="Times" w:cs="Times"/>
           <w:b/>
@@ -566,8 +636,32 @@
           <w:szCs w:val="28"/>
           <w:lang w:val="en-US" w:eastAsia="de-DE"/>
         </w:rPr>
-        <w:t>Vertical façade Reconstruction</w:t>
-      </w:r>
+        <w:t xml:space="preserve">Camera </w:t>
+      </w:r>
+      <w:r>
+        <w:rPr>
+          <w:rFonts w:ascii="Times" w:hAnsi="Times" w:cs="Times"/>
+          <w:b/>
+          <w:bCs/>
+          <w:sz w:val="28"/>
+          <w:szCs w:val="28"/>
+          <w:lang w:val="en-US" w:eastAsia="de-DE"/>
+        </w:rPr>
+        <w:t>Pose estimation</w:t>
+      </w:r>
+    </w:p>
+    <w:p>
+      <w:pPr>
+        <w:spacing w:after="0"/>
+        <w:rPr>
+          <w:rFonts w:ascii="Times" w:hAnsi="Times" w:cs="Times"/>
+          <w:b/>
+          <w:bCs/>
+          <w:sz w:val="28"/>
+          <w:szCs w:val="28"/>
+          <w:lang w:val="en-US" w:eastAsia="de-DE"/>
+        </w:rPr>
+      </w:pPr>
     </w:p>
     <w:p>
       <w:pPr>
@@ -576,6 +670,7 @@
           <w:ilvl w:val="0"/>
           <w:numId w:val="2"/>
         </w:numPr>
+        <w:spacing w:after="0"/>
         <w:rPr>
           <w:rFonts w:ascii="Times" w:hAnsi="Times" w:cs="Times"/>
           <w:b/>
@@ -594,127 +689,14 @@
           <w:szCs w:val="28"/>
           <w:lang w:val="en-US" w:eastAsia="de-DE"/>
         </w:rPr>
-        <w:t>Camera Localization</w:t>
-      </w:r>
-    </w:p>
-    <w:p>
-      <w:pPr>
-        <w:pStyle w:val="Paragrafoelenco"/>
-        <w:numPr>
-          <w:ilvl w:val="0"/>
-          <w:numId w:val="2"/>
-        </w:numPr>
-        <w:rPr>
-          <w:rFonts w:ascii="Times" w:hAnsi="Times" w:cs="Times"/>
-          <w:b/>
-          <w:bCs/>
-          <w:sz w:val="28"/>
-          <w:szCs w:val="28"/>
+        <w:t>References</w:t>
+      </w:r>
+    </w:p>
+    <w:p>
+      <w:pPr>
+        <w:rPr>
+          <w:rFonts w:ascii="Times" w:hAnsi="Times" w:cs="Times"/>
           <w:lang w:val="en-US" w:eastAsia="de-DE"/>
-        </w:rPr>
-      </w:pPr>
-      <w:proofErr w:type="spellStart"/>
-      <w:r>
-        <w:rPr>
-          <w:rFonts w:ascii="Times" w:hAnsi="Times" w:cs="Times"/>
-          <w:b/>
-          <w:bCs/>
-          <w:sz w:val="28"/>
-          <w:szCs w:val="28"/>
-          <w:lang w:val="en-US" w:eastAsia="de-DE"/>
-        </w:rPr>
-        <w:t>Analitical</w:t>
-      </w:r>
-      <w:proofErr w:type="spellEnd"/>
-      <w:r>
-        <w:rPr>
-          <w:rFonts w:ascii="Times" w:hAnsi="Times" w:cs="Times"/>
-          <w:b/>
-          <w:bCs/>
-          <w:sz w:val="28"/>
-          <w:szCs w:val="28"/>
-          <w:lang w:val="en-US" w:eastAsia="de-DE"/>
-        </w:rPr>
-        <w:t xml:space="preserve"> Details</w:t>
-      </w:r>
-    </w:p>
-    <w:p>
-      <w:pPr>
-        <w:pStyle w:val="Paragrafoelenco"/>
-        <w:numPr>
-          <w:ilvl w:val="0"/>
-          <w:numId w:val="2"/>
-        </w:numPr>
-        <w:rPr>
-          <w:rFonts w:ascii="Times" w:hAnsi="Times" w:cs="Times"/>
-          <w:b/>
-          <w:bCs/>
-          <w:sz w:val="28"/>
-          <w:szCs w:val="28"/>
-          <w:lang w:val="en-US" w:eastAsia="de-DE"/>
-        </w:rPr>
-      </w:pPr>
-      <w:r>
-        <w:rPr>
-          <w:rFonts w:ascii="Times" w:hAnsi="Times" w:cs="Times"/>
-          <w:b/>
-          <w:bCs/>
-          <w:sz w:val="28"/>
-          <w:szCs w:val="28"/>
-          <w:lang w:val="en-US" w:eastAsia="de-DE"/>
-        </w:rPr>
-        <w:t>Computed Results</w:t>
-      </w:r>
-    </w:p>
-    <w:p>
-      <w:pPr>
-        <w:pStyle w:val="Paragrafoelenco"/>
-        <w:numPr>
-          <w:ilvl w:val="0"/>
-          <w:numId w:val="2"/>
-        </w:numPr>
-        <w:rPr>
-          <w:rFonts w:ascii="Times" w:hAnsi="Times" w:cs="Times"/>
-          <w:b/>
-          <w:bCs/>
-          <w:sz w:val="28"/>
-          <w:szCs w:val="28"/>
-          <w:lang w:val="en-US" w:eastAsia="de-DE"/>
-        </w:rPr>
-      </w:pPr>
-      <w:r>
-        <w:rPr>
-          <w:rFonts w:ascii="Times" w:hAnsi="Times" w:cs="Times"/>
-          <w:b/>
-          <w:bCs/>
-          <w:sz w:val="28"/>
-          <w:szCs w:val="28"/>
-          <w:lang w:val="en-US" w:eastAsia="de-DE"/>
-        </w:rPr>
-        <w:t>References</w:t>
-      </w:r>
-    </w:p>
-    <w:p>
-      <w:pPr>
-        <w:rPr>
-          <w:rFonts w:ascii="Times" w:hAnsi="Times" w:cs="Times"/>
-          <w:lang w:val="en-US" w:eastAsia="de-DE"/>
-        </w:rPr>
-      </w:pPr>
-    </w:p>
-    <w:p>
-      <w:pPr>
-        <w:rPr>
-          <w:rFonts w:ascii="Times" w:hAnsi="Times" w:cs="Times"/>
-          <w:lang w:val="en-US"/>
-        </w:rPr>
-      </w:pPr>
-    </w:p>
-    <w:p>
-      <w:pPr>
-        <w:rPr>
-          <w:rFonts w:ascii="Times" w:hAnsi="Times" w:cs="Times"/>
-          <w:lang w:val="en-US"/>
         </w:rPr>
       </w:pPr>
     </w:p>
@@ -1118,6 +1100,208 @@
           <w:lang w:val="en-US"/>
         </w:rPr>
       </w:pPr>
+      <w:r>
+        <w:rPr>
+          <w:rFonts w:ascii="Times" w:hAnsi="Times" w:cs="Times"/>
+          <w:sz w:val="24"/>
+          <w:szCs w:val="24"/>
+          <w:lang w:val="en-US"/>
+        </w:rPr>
+        <w:t xml:space="preserve">In the picture below is a representation of the main façade to be rectified form another </w:t>
+      </w:r>
+      <w:proofErr w:type="gramStart"/>
+      <w:r>
+        <w:rPr>
+          <w:rFonts w:ascii="Times" w:hAnsi="Times" w:cs="Times"/>
+          <w:sz w:val="24"/>
+          <w:szCs w:val="24"/>
+          <w:lang w:val="en-US"/>
+        </w:rPr>
+        <w:t>view point</w:t>
+      </w:r>
+      <w:proofErr w:type="gramEnd"/>
+      <w:r>
+        <w:rPr>
+          <w:rFonts w:ascii="Times" w:hAnsi="Times" w:cs="Times"/>
+          <w:sz w:val="24"/>
+          <w:szCs w:val="24"/>
+          <w:lang w:val="en-US"/>
+        </w:rPr>
+        <w:t xml:space="preserve"> that can be useful for double check the results.</w:t>
+      </w:r>
+    </w:p>
+    <w:p>
+      <w:pPr>
+        <w:keepNext/>
+        <w:ind w:right="424"/>
+        <w:jc w:val="center"/>
+        <w:rPr>
+          <w:sz w:val="24"/>
+          <w:szCs w:val="24"/>
+        </w:rPr>
+      </w:pPr>
+      <w:r>
+        <w:rPr>
+          <w:rFonts w:ascii="Times" w:hAnsi="Times" w:cs="Times"/>
+          <w:noProof/>
+          <w:sz w:val="28"/>
+          <w:szCs w:val="28"/>
+          <w:lang w:val="en-US"/>
+        </w:rPr>
+        <w:drawing>
+          <wp:inline distT="0" distB="0" distL="0" distR="0" wp14:anchorId="318C8037" wp14:editId="5B7CD60C">
+            <wp:extent cx="3150553" cy="4736076"/>
+            <wp:effectExtent l="0" t="0" r="0" b="7620"/>
+            <wp:docPr id="2" name="Immagine 2" descr="Main facade represented form another view"/>
+            <wp:cNvGraphicFramePr>
+              <a:graphicFrameLocks xmlns:a="http://schemas.openxmlformats.org/drawingml/2006/main" noChangeAspect="1"/>
+            </wp:cNvGraphicFramePr>
+            <a:graphic xmlns:a="http://schemas.openxmlformats.org/drawingml/2006/main">
+              <a:graphicData uri="http://schemas.openxmlformats.org/drawingml/2006/picture">
+                <pic:pic xmlns:pic="http://schemas.openxmlformats.org/drawingml/2006/picture">
+                  <pic:nvPicPr>
+                    <pic:cNvPr id="2" name="Image3.jpg"/>
+                    <pic:cNvPicPr/>
+                  </pic:nvPicPr>
+                  <pic:blipFill>
+                    <a:blip r:embed="rId8" cstate="print">
+                      <a:extLst>
+                        <a:ext uri="{28A0092B-C50C-407E-A947-70E740481C1C}">
+                          <a14:useLocalDpi xmlns:a14="http://schemas.microsoft.com/office/drawing/2010/main" val="0"/>
+                        </a:ext>
+                      </a:extLst>
+                    </a:blip>
+                    <a:stretch>
+                      <a:fillRect/>
+                    </a:stretch>
+                  </pic:blipFill>
+                  <pic:spPr>
+                    <a:xfrm>
+                      <a:off x="0" y="0"/>
+                      <a:ext cx="3163247" cy="4755159"/>
+                    </a:xfrm>
+                    <a:prstGeom prst="rect">
+                      <a:avLst/>
+                    </a:prstGeom>
+                  </pic:spPr>
+                </pic:pic>
+              </a:graphicData>
+            </a:graphic>
+          </wp:inline>
+        </w:drawing>
+      </w:r>
+    </w:p>
+    <w:p>
+      <w:pPr>
+        <w:pStyle w:val="Didascalia"/>
+        <w:rPr>
+          <w:rFonts w:ascii="Times" w:hAnsi="Times" w:cs="Times"/>
+          <w:color w:val="auto"/>
+          <w:sz w:val="20"/>
+          <w:szCs w:val="20"/>
+          <w:lang w:val="en-US"/>
+        </w:rPr>
+      </w:pPr>
+      <w:r>
+        <w:rPr>
+          <w:rFonts w:ascii="Times" w:hAnsi="Times" w:cs="Times"/>
+          <w:color w:val="auto"/>
+          <w:sz w:val="22"/>
+          <w:szCs w:val="22"/>
+          <w:lang w:val="en-US"/>
+        </w:rPr>
+        <w:t xml:space="preserve">                                  </w:t>
+      </w:r>
+      <w:r>
+        <w:rPr>
+          <w:rFonts w:ascii="Times" w:hAnsi="Times" w:cs="Times"/>
+          <w:color w:val="auto"/>
+          <w:sz w:val="22"/>
+          <w:szCs w:val="22"/>
+          <w:lang w:val="en-US"/>
+        </w:rPr>
+        <w:t xml:space="preserve">Figure </w:t>
+      </w:r>
+      <w:r>
+        <w:rPr>
+          <w:rFonts w:ascii="Times" w:hAnsi="Times" w:cs="Times"/>
+          <w:color w:val="auto"/>
+          <w:sz w:val="22"/>
+          <w:szCs w:val="22"/>
+        </w:rPr>
+        <w:fldChar w:fldCharType="begin"/>
+      </w:r>
+      <w:r>
+        <w:rPr>
+          <w:rFonts w:ascii="Times" w:hAnsi="Times" w:cs="Times"/>
+          <w:color w:val="auto"/>
+          <w:sz w:val="22"/>
+          <w:szCs w:val="22"/>
+          <w:lang w:val="en-US"/>
+        </w:rPr>
+        <w:instrText xml:space="preserve"> SEQ Figure \* ARABIC </w:instrText>
+      </w:r>
+      <w:r>
+        <w:rPr>
+          <w:rFonts w:ascii="Times" w:hAnsi="Times" w:cs="Times"/>
+          <w:color w:val="auto"/>
+          <w:sz w:val="22"/>
+          <w:szCs w:val="22"/>
+        </w:rPr>
+        <w:fldChar w:fldCharType="separate"/>
+      </w:r>
+      <w:r>
+        <w:rPr>
+          <w:rFonts w:ascii="Times" w:hAnsi="Times" w:cs="Times"/>
+          <w:noProof/>
+          <w:color w:val="auto"/>
+          <w:sz w:val="22"/>
+          <w:szCs w:val="22"/>
+          <w:lang w:val="en-US"/>
+        </w:rPr>
+        <w:t>1</w:t>
+      </w:r>
+      <w:r>
+        <w:rPr>
+          <w:rFonts w:ascii="Times" w:hAnsi="Times" w:cs="Times"/>
+          <w:color w:val="auto"/>
+          <w:sz w:val="22"/>
+          <w:szCs w:val="22"/>
+        </w:rPr>
+        <w:fldChar w:fldCharType="end"/>
+      </w:r>
+      <w:r>
+        <w:rPr>
+          <w:rFonts w:ascii="Times" w:hAnsi="Times" w:cs="Times"/>
+          <w:color w:val="auto"/>
+          <w:sz w:val="22"/>
+          <w:szCs w:val="22"/>
+          <w:lang w:val="en-US"/>
+        </w:rPr>
+        <w:t xml:space="preserve"> Image of main facade form another </w:t>
+      </w:r>
+      <w:proofErr w:type="gramStart"/>
+      <w:r>
+        <w:rPr>
+          <w:rFonts w:ascii="Times" w:hAnsi="Times" w:cs="Times"/>
+          <w:color w:val="auto"/>
+          <w:sz w:val="22"/>
+          <w:szCs w:val="22"/>
+          <w:lang w:val="en-US"/>
+        </w:rPr>
+        <w:t>view-point</w:t>
+      </w:r>
+      <w:proofErr w:type="gramEnd"/>
+      <w:r>
+        <w:rPr>
+          <w:rFonts w:ascii="Times" w:hAnsi="Times" w:cs="Times"/>
+          <w:color w:val="auto"/>
+          <w:sz w:val="22"/>
+          <w:szCs w:val="22"/>
+          <w:lang w:val="en-US"/>
+        </w:rPr>
+        <w:t>.</w:t>
+      </w:r>
     </w:p>
     <w:p>
       <w:pPr>
@@ -1141,6 +1325,7 @@
           <w:szCs w:val="36"/>
           <w:lang w:val="en-US"/>
         </w:rPr>
+        <w:lastRenderedPageBreak/>
         <w:t>2    Features Extraction</w:t>
       </w:r>
     </w:p>
@@ -1162,7 +1347,63 @@
           <w:szCs w:val="24"/>
           <w:lang w:val="en-US"/>
         </w:rPr>
-        <w:t>In order to extract relevant features form the image we have to perform a series of steps:</w:t>
+        <w:t xml:space="preserve">In order to extract relevant </w:t>
+      </w:r>
+      <w:r>
+        <w:rPr>
+          <w:rFonts w:ascii="Times" w:hAnsi="Times" w:cs="Times"/>
+          <w:sz w:val="24"/>
+          <w:szCs w:val="24"/>
+          <w:lang w:val="en-US"/>
+        </w:rPr>
+        <w:t>features,</w:t>
+      </w:r>
+      <w:r>
+        <w:rPr>
+          <w:rFonts w:ascii="Times" w:hAnsi="Times" w:cs="Times"/>
+          <w:sz w:val="24"/>
+          <w:szCs w:val="24"/>
+          <w:lang w:val="en-US"/>
+        </w:rPr>
+        <w:t xml:space="preserve"> form the image </w:t>
+      </w:r>
+      <w:r>
+        <w:rPr>
+          <w:rFonts w:ascii="Times" w:hAnsi="Times" w:cs="Times"/>
+          <w:sz w:val="24"/>
+          <w:szCs w:val="24"/>
+          <w:lang w:val="en-US"/>
+        </w:rPr>
+        <w:t>I</w:t>
+      </w:r>
+      <w:r>
+        <w:rPr>
+          <w:rFonts w:ascii="Times" w:hAnsi="Times" w:cs="Times"/>
+          <w:sz w:val="24"/>
+          <w:szCs w:val="24"/>
+          <w:lang w:val="en-US"/>
+        </w:rPr>
+        <w:t xml:space="preserve"> </w:t>
+      </w:r>
+      <w:proofErr w:type="gramStart"/>
+      <w:r>
+        <w:rPr>
+          <w:rFonts w:ascii="Times" w:hAnsi="Times" w:cs="Times"/>
+          <w:sz w:val="24"/>
+          <w:szCs w:val="24"/>
+          <w:lang w:val="en-US"/>
+        </w:rPr>
+        <w:t>have to</w:t>
+      </w:r>
+      <w:proofErr w:type="gramEnd"/>
+      <w:r>
+        <w:rPr>
+          <w:rFonts w:ascii="Times" w:hAnsi="Times" w:cs="Times"/>
+          <w:sz w:val="24"/>
+          <w:szCs w:val="24"/>
+          <w:lang w:val="en-US"/>
+        </w:rPr>
+        <w:t xml:space="preserve"> perform a series of steps:</w:t>
       </w:r>
     </w:p>
     <w:p>
@@ -1257,7 +1498,25 @@
           <w:szCs w:val="24"/>
           <w:lang w:val="en-US"/>
         </w:rPr>
-        <w:t xml:space="preserve">As mentioned in the introduction, since the image presents areas with different exposition we need to perform a pre-processing phase to improve accuracy and obtain better result in next phases. To do that we tested different normalization algorithms and evaluated that </w:t>
+        <w:t xml:space="preserve">As mentioned in the introduction, since the image presents areas with different </w:t>
+      </w:r>
+      <w:r>
+        <w:rPr>
+          <w:rFonts w:ascii="Times" w:hAnsi="Times" w:cs="Times"/>
+          <w:sz w:val="24"/>
+          <w:szCs w:val="24"/>
+          <w:lang w:val="en-US"/>
+        </w:rPr>
+        <w:t>exposition,</w:t>
+      </w:r>
+      <w:r>
+        <w:rPr>
+          <w:rFonts w:ascii="Times" w:hAnsi="Times" w:cs="Times"/>
+          <w:sz w:val="24"/>
+          <w:szCs w:val="24"/>
+          <w:lang w:val="en-US"/>
+        </w:rPr>
+        <w:t xml:space="preserve"> we need to perform a pre-processing phase to improve accuracy and obtain better result in next phases. To do that we tested different normalization algorithms and evaluated that </w:t>
       </w:r>
       <w:r>
         <w:rPr>
@@ -1317,9 +1576,7 @@
         <w:ind w:right="424"/>
         <w:jc w:val="both"/>
         <w:rPr>
-          <w:rFonts w:ascii="Times" w:hAnsi="Times" w:cs="Times"/>
-          <w:sz w:val="24"/>
-          <w:szCs w:val="24"/>
+          <w:rFonts w:ascii="Courier New" w:hAnsi="Courier New" w:cs="Courier New"/>
           <w:lang w:val="en-US"/>
         </w:rPr>
       </w:pPr>
@@ -1331,7 +1588,7 @@
           <w:szCs w:val="24"/>
           <w:lang w:val="en-US"/>
         </w:rPr>
-        <w:t xml:space="preserve">Now we’re ready to apply to the image edge extraction algorithm. After some </w:t>
+        <w:t xml:space="preserve">Now </w:t>
       </w:r>
       <w:r>
         <w:rPr>
@@ -1341,42 +1598,136 @@
           <w:szCs w:val="24"/>
           <w:lang w:val="en-US"/>
         </w:rPr>
+        <w:t>I’m</w:t>
+      </w:r>
+      <w:r>
+        <w:rPr>
+          <w:rFonts w:ascii="Times" w:hAnsi="Times" w:cs="Times"/>
+          <w:color w:val="000000"/>
+          <w:sz w:val="24"/>
+          <w:szCs w:val="24"/>
+          <w:lang w:val="en-US"/>
+        </w:rPr>
+        <w:t xml:space="preserve"> ready to apply to the image edge extraction algorithm. After some </w:t>
+      </w:r>
+      <w:r>
+        <w:rPr>
+          <w:rFonts w:ascii="Times" w:hAnsi="Times" w:cs="Times"/>
+          <w:color w:val="000000"/>
+          <w:sz w:val="24"/>
+          <w:szCs w:val="24"/>
+          <w:lang w:val="en-US"/>
+        </w:rPr>
         <w:t>testing of different option (</w:t>
       </w:r>
+      <w:r>
+        <w:rPr>
+          <w:rFonts w:ascii="Times" w:hAnsi="Times" w:cs="Times"/>
+          <w:color w:val="000000"/>
+          <w:sz w:val="24"/>
+          <w:szCs w:val="24"/>
+          <w:lang w:val="en-US"/>
+        </w:rPr>
+        <w:t>S</w:t>
+      </w:r>
+      <w:r>
+        <w:rPr>
+          <w:rFonts w:ascii="Times" w:hAnsi="Times" w:cs="Times"/>
+          <w:color w:val="000000"/>
+          <w:sz w:val="24"/>
+          <w:szCs w:val="24"/>
+          <w:lang w:val="en-US"/>
+        </w:rPr>
+        <w:t xml:space="preserve">obel, log, </w:t>
+      </w:r>
+      <w:r>
+        <w:rPr>
+          <w:rFonts w:ascii="Times" w:hAnsi="Times" w:cs="Times"/>
+          <w:color w:val="000000"/>
+          <w:sz w:val="24"/>
+          <w:szCs w:val="24"/>
+          <w:lang w:val="en-US"/>
+        </w:rPr>
+        <w:t>R</w:t>
+      </w:r>
+      <w:r>
+        <w:rPr>
+          <w:rFonts w:ascii="Times" w:hAnsi="Times" w:cs="Times"/>
+          <w:color w:val="000000"/>
+          <w:sz w:val="24"/>
+          <w:szCs w:val="24"/>
+          <w:lang w:val="en-US"/>
+        </w:rPr>
+        <w:t>oberts, canny) we opted for Canny method that is the most accurate.</w:t>
+      </w:r>
+      <w:r>
+        <w:rPr>
+          <w:rFonts w:ascii="Times" w:hAnsi="Times" w:cs="Times"/>
+          <w:color w:val="000000"/>
+          <w:sz w:val="24"/>
+          <w:szCs w:val="24"/>
+          <w:lang w:val="en-US"/>
+        </w:rPr>
+        <w:t xml:space="preserve"> Canny is accurate but the threshold imposed is the result of many trial and error and is fundamental for good performance of the next step.</w:t>
+      </w:r>
+      <w:r>
+        <w:rPr>
+          <w:rFonts w:ascii="Times" w:hAnsi="Times" w:cs="Times"/>
+          <w:color w:val="000000"/>
+          <w:sz w:val="24"/>
+          <w:szCs w:val="24"/>
+          <w:lang w:val="en-US"/>
+        </w:rPr>
+        <w:t xml:space="preserve"> After canny I’ve applied </w:t>
+      </w:r>
+      <w:r>
+        <w:rPr>
+          <w:rFonts w:ascii="Times" w:hAnsi="Times" w:cs="Times"/>
+          <w:color w:val="000000"/>
+          <w:sz w:val="24"/>
+          <w:szCs w:val="24"/>
+          <w:lang w:val="en-US"/>
+        </w:rPr>
+        <w:t xml:space="preserve">the </w:t>
+      </w:r>
+      <w:r>
+        <w:rPr>
+          <w:rFonts w:ascii="Times" w:hAnsi="Times" w:cs="Times"/>
+          <w:color w:val="000000"/>
+          <w:sz w:val="24"/>
+          <w:szCs w:val="24"/>
+          <w:lang w:val="en-US"/>
+        </w:rPr>
+        <w:t xml:space="preserve">sliding filter </w:t>
+      </w:r>
       <w:proofErr w:type="spellStart"/>
-      <w:r>
-        <w:rPr>
-          <w:rFonts w:ascii="Times" w:hAnsi="Times" w:cs="Times"/>
+      <w:proofErr w:type="gramStart"/>
+      <w:r>
+        <w:rPr>
+          <w:rFonts w:ascii="Courier New" w:hAnsi="Courier New" w:cs="Courier New"/>
           <w:color w:val="000000"/>
-          <w:sz w:val="24"/>
-          <w:szCs w:val="24"/>
-          <w:lang w:val="en-US"/>
-        </w:rPr>
-        <w:t>sobel</w:t>
+          <w:lang w:val="en-US"/>
+        </w:rPr>
+        <w:t>bwareaopen</w:t>
       </w:r>
       <w:proofErr w:type="spellEnd"/>
       <w:r>
         <w:rPr>
-          <w:rFonts w:ascii="Times" w:hAnsi="Times" w:cs="Times"/>
+          <w:rFonts w:ascii="Courier New" w:hAnsi="Courier New" w:cs="Courier New"/>
           <w:color w:val="000000"/>
-          <w:sz w:val="24"/>
-          <w:szCs w:val="24"/>
-          <w:lang w:val="en-US"/>
-        </w:rPr>
-        <w:t xml:space="preserve">, log, </w:t>
-      </w:r>
-      <w:proofErr w:type="spellStart"/>
-      <w:r>
-        <w:rPr>
-          <w:rFonts w:ascii="Times" w:hAnsi="Times" w:cs="Times"/>
+          <w:lang w:val="en-US"/>
+        </w:rPr>
+        <w:t>(</w:t>
+      </w:r>
+      <w:proofErr w:type="gramEnd"/>
+      <w:r>
+        <w:rPr>
+          <w:rFonts w:ascii="Courier New" w:hAnsi="Courier New" w:cs="Courier New"/>
           <w:color w:val="000000"/>
-          <w:sz w:val="24"/>
-          <w:szCs w:val="24"/>
-          <w:lang w:val="en-US"/>
-        </w:rPr>
-        <w:t>roberts</w:t>
-      </w:r>
-      <w:proofErr w:type="spellEnd"/>
+          <w:lang w:val="en-US"/>
+        </w:rPr>
+        <w:t>BW,P)</w:t>
+      </w:r>
       <w:r>
         <w:rPr>
           <w:rFonts w:ascii="Times" w:hAnsi="Times" w:cs="Times"/>
@@ -1385,17 +1736,7 @@
           <w:szCs w:val="24"/>
           <w:lang w:val="en-US"/>
         </w:rPr>
-        <w:t>, canny) we opted for Canny method that is the most accurate.</w:t>
-      </w:r>
-      <w:r>
-        <w:rPr>
-          <w:rFonts w:ascii="Times" w:hAnsi="Times" w:cs="Times"/>
-          <w:color w:val="000000"/>
-          <w:sz w:val="24"/>
-          <w:szCs w:val="24"/>
-          <w:lang w:val="en-US"/>
-        </w:rPr>
-        <w:t xml:space="preserve"> Canny is accurate but the threshold imposed is the result of many trial and error and is fundamental for good performance of the next step.</w:t>
+        <w:t>to remove small white areas in the image and reduce the complexity and possible error in the next step.</w:t>
       </w:r>
     </w:p>
     <w:p>
@@ -1422,8 +1763,501 @@
           <w:szCs w:val="24"/>
           <w:lang w:val="en-US"/>
         </w:rPr>
-        <w:t>Now we are ready to use the learned method of Hough transform to extrapolate from canny image relevant edges. After some parameter tuning the result in the picture below.</w:t>
-      </w:r>
+        <w:t xml:space="preserve">Now </w:t>
+      </w:r>
+      <w:r>
+        <w:rPr>
+          <w:rFonts w:ascii="Times" w:hAnsi="Times" w:cs="Times"/>
+          <w:color w:val="000000"/>
+          <w:sz w:val="24"/>
+          <w:szCs w:val="24"/>
+          <w:lang w:val="en-US"/>
+        </w:rPr>
+        <w:t>I’m</w:t>
+      </w:r>
+      <w:r>
+        <w:rPr>
+          <w:rFonts w:ascii="Times" w:hAnsi="Times" w:cs="Times"/>
+          <w:color w:val="000000"/>
+          <w:sz w:val="24"/>
+          <w:szCs w:val="24"/>
+          <w:lang w:val="en-US"/>
+        </w:rPr>
+        <w:t xml:space="preserve"> ready to use the learned method of Hough transform to extrapolate from canny image relevant edges. After some parameter tuning the result in the picture below.</w:t>
+      </w:r>
+    </w:p>
+    <w:p>
+      <w:pPr>
+        <w:ind w:right="424"/>
+        <w:jc w:val="both"/>
+        <w:rPr>
+          <w:rFonts w:ascii="Times" w:hAnsi="Times" w:cs="Times"/>
+          <w:sz w:val="24"/>
+          <w:szCs w:val="24"/>
+          <w:lang w:val="en-US"/>
+        </w:rPr>
+      </w:pPr>
+    </w:p>
+    <w:p>
+      <w:pPr>
+        <w:keepNext/>
+        <w:ind w:right="424"/>
+        <w:jc w:val="center"/>
+      </w:pPr>
+      <w:r>
+        <w:rPr>
+          <w:rFonts w:ascii="Times" w:hAnsi="Times" w:cs="Times"/>
+          <w:noProof/>
+          <w:sz w:val="24"/>
+          <w:szCs w:val="24"/>
+          <w:lang w:val="en-US"/>
+        </w:rPr>
+        <w:drawing>
+          <wp:inline distT="0" distB="0" distL="0" distR="0" wp14:anchorId="70AA9DC4" wp14:editId="61BE6107">
+            <wp:extent cx="4857324" cy="3633788"/>
+            <wp:effectExtent l="0" t="0" r="635" b="5080"/>
+            <wp:docPr id="3" name="Immagine 3" descr="Immagine che contiene edificio&#10;&#10;Descrizione generata automaticamente"/>
+            <wp:cNvGraphicFramePr>
+              <a:graphicFrameLocks xmlns:a="http://schemas.openxmlformats.org/drawingml/2006/main" noChangeAspect="1"/>
+            </wp:cNvGraphicFramePr>
+            <a:graphic xmlns:a="http://schemas.openxmlformats.org/drawingml/2006/main">
+              <a:graphicData uri="http://schemas.openxmlformats.org/drawingml/2006/picture">
+                <pic:pic xmlns:pic="http://schemas.openxmlformats.org/drawingml/2006/picture">
+                  <pic:nvPicPr>
+                    <pic:cNvPr id="3" name="Edges.jpg"/>
+                    <pic:cNvPicPr/>
+                  </pic:nvPicPr>
+                  <pic:blipFill rotWithShape="1">
+                    <a:blip r:embed="rId9" cstate="print">
+                      <a:extLst>
+                        <a:ext uri="{28A0092B-C50C-407E-A947-70E740481C1C}">
+                          <a14:useLocalDpi xmlns:a14="http://schemas.microsoft.com/office/drawing/2010/main" val="0"/>
+                        </a:ext>
+                      </a:extLst>
+                    </a:blip>
+                    <a:srcRect l="7773" t="2469" r="7894" b="7801"/>
+                    <a:stretch/>
+                  </pic:blipFill>
+                  <pic:spPr bwMode="auto">
+                    <a:xfrm>
+                      <a:off x="0" y="0"/>
+                      <a:ext cx="4857714" cy="3634080"/>
+                    </a:xfrm>
+                    <a:prstGeom prst="rect">
+                      <a:avLst/>
+                    </a:prstGeom>
+                    <a:ln>
+                      <a:noFill/>
+                    </a:ln>
+                    <a:extLst>
+                      <a:ext uri="{53640926-AAD7-44D8-BBD7-CCE9431645EC}">
+                        <a14:shadowObscured xmlns:a14="http://schemas.microsoft.com/office/drawing/2010/main"/>
+                      </a:ext>
+                    </a:extLst>
+                  </pic:spPr>
+                </pic:pic>
+              </a:graphicData>
+            </a:graphic>
+          </wp:inline>
+        </w:drawing>
+      </w:r>
+    </w:p>
+    <w:p>
+      <w:pPr>
+        <w:pStyle w:val="Didascalia"/>
+        <w:jc w:val="center"/>
+        <w:rPr>
+          <w:rFonts w:ascii="Times" w:hAnsi="Times" w:cs="Times"/>
+          <w:color w:val="auto"/>
+          <w:sz w:val="32"/>
+          <w:szCs w:val="32"/>
+          <w:lang w:val="en-US"/>
+        </w:rPr>
+      </w:pPr>
+      <w:r>
+        <w:rPr>
+          <w:rFonts w:ascii="Times" w:hAnsi="Times" w:cs="Times"/>
+          <w:color w:val="auto"/>
+          <w:sz w:val="22"/>
+          <w:szCs w:val="22"/>
+          <w:lang w:val="en-US"/>
+        </w:rPr>
+        <w:t xml:space="preserve">Figure </w:t>
+      </w:r>
+      <w:r>
+        <w:rPr>
+          <w:rFonts w:ascii="Times" w:hAnsi="Times" w:cs="Times"/>
+          <w:color w:val="auto"/>
+          <w:sz w:val="22"/>
+          <w:szCs w:val="22"/>
+        </w:rPr>
+        <w:fldChar w:fldCharType="begin"/>
+      </w:r>
+      <w:r>
+        <w:rPr>
+          <w:rFonts w:ascii="Times" w:hAnsi="Times" w:cs="Times"/>
+          <w:color w:val="auto"/>
+          <w:sz w:val="22"/>
+          <w:szCs w:val="22"/>
+          <w:lang w:val="en-US"/>
+        </w:rPr>
+        <w:instrText xml:space="preserve"> SEQ Figure \* ARABIC </w:instrText>
+      </w:r>
+      <w:r>
+        <w:rPr>
+          <w:rFonts w:ascii="Times" w:hAnsi="Times" w:cs="Times"/>
+          <w:color w:val="auto"/>
+          <w:sz w:val="22"/>
+          <w:szCs w:val="22"/>
+        </w:rPr>
+        <w:fldChar w:fldCharType="separate"/>
+      </w:r>
+      <w:r>
+        <w:rPr>
+          <w:rFonts w:ascii="Times" w:hAnsi="Times" w:cs="Times"/>
+          <w:noProof/>
+          <w:color w:val="auto"/>
+          <w:sz w:val="22"/>
+          <w:szCs w:val="22"/>
+          <w:lang w:val="en-US"/>
+        </w:rPr>
+        <w:t>2</w:t>
+      </w:r>
+      <w:r>
+        <w:rPr>
+          <w:rFonts w:ascii="Times" w:hAnsi="Times" w:cs="Times"/>
+          <w:color w:val="auto"/>
+          <w:sz w:val="22"/>
+          <w:szCs w:val="22"/>
+        </w:rPr>
+        <w:fldChar w:fldCharType="end"/>
+      </w:r>
+      <w:r>
+        <w:rPr>
+          <w:rFonts w:ascii="Times" w:hAnsi="Times" w:cs="Times"/>
+          <w:color w:val="auto"/>
+          <w:sz w:val="22"/>
+          <w:szCs w:val="22"/>
+          <w:lang w:val="en-US"/>
+        </w:rPr>
+        <w:t xml:space="preserve"> Edges found </w:t>
+      </w:r>
+      <w:proofErr w:type="spellStart"/>
+      <w:r>
+        <w:rPr>
+          <w:rFonts w:ascii="Times" w:hAnsi="Times" w:cs="Times"/>
+          <w:color w:val="auto"/>
+          <w:sz w:val="22"/>
+          <w:szCs w:val="22"/>
+          <w:lang w:val="en-US"/>
+        </w:rPr>
+        <w:t>appling</w:t>
+      </w:r>
+      <w:proofErr w:type="spellEnd"/>
+      <w:r>
+        <w:rPr>
+          <w:rFonts w:ascii="Times" w:hAnsi="Times" w:cs="Times"/>
+          <w:color w:val="auto"/>
+          <w:sz w:val="22"/>
+          <w:szCs w:val="22"/>
+          <w:lang w:val="en-US"/>
+        </w:rPr>
+        <w:t xml:space="preserve"> Canny and Hough method.</w:t>
+      </w:r>
+    </w:p>
+    <w:p>
+      <w:pPr>
+        <w:ind w:right="424"/>
+        <w:jc w:val="both"/>
+        <w:rPr>
+          <w:rFonts w:ascii="Times" w:hAnsi="Times" w:cs="Times"/>
+          <w:sz w:val="24"/>
+          <w:szCs w:val="24"/>
+          <w:lang w:val="en-US"/>
+        </w:rPr>
+      </w:pPr>
+    </w:p>
+    <w:p>
+      <w:pPr>
+        <w:ind w:right="424"/>
+        <w:jc w:val="both"/>
+        <w:rPr>
+          <w:rFonts w:ascii="Times" w:hAnsi="Times" w:cs="Times"/>
+          <w:sz w:val="24"/>
+          <w:szCs w:val="24"/>
+          <w:lang w:val="en-US"/>
+        </w:rPr>
+      </w:pPr>
+    </w:p>
+    <w:p>
+      <w:pPr>
+        <w:ind w:right="424"/>
+        <w:jc w:val="both"/>
+        <w:rPr>
+          <w:rFonts w:ascii="Times" w:hAnsi="Times" w:cs="Times"/>
+          <w:sz w:val="24"/>
+          <w:szCs w:val="24"/>
+          <w:lang w:val="en-US"/>
+        </w:rPr>
+      </w:pPr>
+    </w:p>
+    <w:p>
+      <w:pPr>
+        <w:ind w:right="424"/>
+        <w:jc w:val="both"/>
+        <w:rPr>
+          <w:rFonts w:ascii="Times" w:hAnsi="Times" w:cs="Times"/>
+          <w:sz w:val="24"/>
+          <w:szCs w:val="24"/>
+          <w:lang w:val="en-US"/>
+        </w:rPr>
+      </w:pPr>
+      <w:r>
+        <w:rPr>
+          <w:rFonts w:ascii="Times" w:hAnsi="Times" w:cs="Times"/>
+          <w:sz w:val="24"/>
+          <w:szCs w:val="24"/>
+          <w:lang w:val="en-US"/>
+        </w:rPr>
+        <w:t>I’</w:t>
+      </w:r>
+      <w:r>
+        <w:rPr>
+          <w:rFonts w:ascii="Times" w:hAnsi="Times" w:cs="Times"/>
+          <w:sz w:val="24"/>
+          <w:szCs w:val="24"/>
+          <w:lang w:val="en-US"/>
+        </w:rPr>
+        <w:t xml:space="preserve">ve also used Harris corner detection algorithm to extract useful information but, as it possible to see in the image below, due to image complex shape and façade decoration, </w:t>
+      </w:r>
+      <w:r>
+        <w:rPr>
+          <w:rFonts w:ascii="Times" w:hAnsi="Times" w:cs="Times"/>
+          <w:sz w:val="24"/>
+          <w:szCs w:val="24"/>
+          <w:lang w:val="en-US"/>
+        </w:rPr>
+        <w:t xml:space="preserve">the result is poor and do not add information over the </w:t>
+      </w:r>
+      <w:r>
+        <w:rPr>
+          <w:rFonts w:ascii="Times" w:hAnsi="Times" w:cs="Times"/>
+          <w:sz w:val="24"/>
+          <w:szCs w:val="24"/>
+          <w:lang w:val="en-US"/>
+        </w:rPr>
+        <w:t>output</w:t>
+      </w:r>
+      <w:r>
+        <w:rPr>
+          <w:rFonts w:ascii="Times" w:hAnsi="Times" w:cs="Times"/>
+          <w:sz w:val="24"/>
+          <w:szCs w:val="24"/>
+          <w:lang w:val="en-US"/>
+        </w:rPr>
+        <w:t xml:space="preserve"> of edge detection. We can </w:t>
+      </w:r>
+      <w:r>
+        <w:rPr>
+          <w:rFonts w:ascii="Times" w:hAnsi="Times" w:cs="Times"/>
+          <w:sz w:val="24"/>
+          <w:szCs w:val="24"/>
+          <w:lang w:val="en-US"/>
+        </w:rPr>
+        <w:t>clearly see that Harris, using more than 10000 relevant point, underlines some façade features following them but also a lot of sparse corner are found over the façade in flat decorated areas.</w:t>
+      </w:r>
+    </w:p>
+    <w:p>
+      <w:pPr>
+        <w:ind w:right="424"/>
+        <w:jc w:val="both"/>
+        <w:rPr>
+          <w:rFonts w:ascii="Times" w:hAnsi="Times" w:cs="Times"/>
+          <w:sz w:val="24"/>
+          <w:szCs w:val="24"/>
+          <w:lang w:val="en-US"/>
+        </w:rPr>
+      </w:pPr>
+    </w:p>
+    <w:p>
+      <w:pPr>
+        <w:keepNext/>
+        <w:ind w:right="424"/>
+        <w:jc w:val="center"/>
+      </w:pPr>
+      <w:r>
+        <w:rPr>
+          <w:rFonts w:ascii="Times" w:hAnsi="Times" w:cs="Times"/>
+          <w:noProof/>
+          <w:sz w:val="24"/>
+          <w:szCs w:val="24"/>
+          <w:lang w:val="en-US"/>
+        </w:rPr>
+        <w:drawing>
+          <wp:inline distT="0" distB="0" distL="0" distR="0" wp14:anchorId="2410F571" wp14:editId="09C6E7BD">
+            <wp:extent cx="4948237" cy="3719195"/>
+            <wp:effectExtent l="0" t="0" r="5080" b="0"/>
+            <wp:docPr id="4" name="Immagine 4"/>
+            <wp:cNvGraphicFramePr>
+              <a:graphicFrameLocks xmlns:a="http://schemas.openxmlformats.org/drawingml/2006/main" noChangeAspect="1"/>
+            </wp:cNvGraphicFramePr>
+            <a:graphic xmlns:a="http://schemas.openxmlformats.org/drawingml/2006/main">
+              <a:graphicData uri="http://schemas.openxmlformats.org/drawingml/2006/picture">
+                <pic:pic xmlns:pic="http://schemas.openxmlformats.org/drawingml/2006/picture">
+                  <pic:nvPicPr>
+                    <pic:cNvPr id="4" name="Corner.jpg"/>
+                    <pic:cNvPicPr/>
+                  </pic:nvPicPr>
+                  <pic:blipFill rotWithShape="1">
+                    <a:blip r:embed="rId10" cstate="print">
+                      <a:extLst>
+                        <a:ext uri="{28A0092B-C50C-407E-A947-70E740481C1C}">
+                          <a14:useLocalDpi xmlns:a14="http://schemas.microsoft.com/office/drawing/2010/main" val="0"/>
+                        </a:ext>
+                      </a:extLst>
+                    </a:blip>
+                    <a:srcRect l="7028" t="1878" r="7054" b="6449"/>
+                    <a:stretch/>
+                  </pic:blipFill>
+                  <pic:spPr bwMode="auto">
+                    <a:xfrm>
+                      <a:off x="0" y="0"/>
+                      <a:ext cx="4948981" cy="3719754"/>
+                    </a:xfrm>
+                    <a:prstGeom prst="rect">
+                      <a:avLst/>
+                    </a:prstGeom>
+                    <a:ln>
+                      <a:noFill/>
+                    </a:ln>
+                    <a:extLst>
+                      <a:ext uri="{53640926-AAD7-44D8-BBD7-CCE9431645EC}">
+                        <a14:shadowObscured xmlns:a14="http://schemas.microsoft.com/office/drawing/2010/main"/>
+                      </a:ext>
+                    </a:extLst>
+                  </pic:spPr>
+                </pic:pic>
+              </a:graphicData>
+            </a:graphic>
+          </wp:inline>
+        </w:drawing>
+      </w:r>
+    </w:p>
+    <w:p>
+      <w:pPr>
+        <w:pStyle w:val="Didascalia"/>
+        <w:jc w:val="center"/>
+        <w:rPr>
+          <w:rFonts w:ascii="Times" w:hAnsi="Times" w:cs="Times"/>
+          <w:color w:val="auto"/>
+          <w:sz w:val="22"/>
+          <w:szCs w:val="22"/>
+          <w:lang w:val="en-US"/>
+        </w:rPr>
+      </w:pPr>
+      <w:r>
+        <w:rPr>
+          <w:rFonts w:ascii="Times" w:hAnsi="Times" w:cs="Times"/>
+          <w:color w:val="auto"/>
+          <w:sz w:val="22"/>
+          <w:szCs w:val="22"/>
+          <w:lang w:val="en-US"/>
+        </w:rPr>
+        <w:t xml:space="preserve">Figure </w:t>
+      </w:r>
+      <w:r>
+        <w:rPr>
+          <w:rFonts w:ascii="Times" w:hAnsi="Times" w:cs="Times"/>
+          <w:color w:val="auto"/>
+          <w:sz w:val="22"/>
+          <w:szCs w:val="22"/>
+        </w:rPr>
+        <w:fldChar w:fldCharType="begin"/>
+      </w:r>
+      <w:r>
+        <w:rPr>
+          <w:rFonts w:ascii="Times" w:hAnsi="Times" w:cs="Times"/>
+          <w:color w:val="auto"/>
+          <w:sz w:val="22"/>
+          <w:szCs w:val="22"/>
+          <w:lang w:val="en-US"/>
+        </w:rPr>
+        <w:instrText xml:space="preserve"> SEQ Figure \* ARABIC </w:instrText>
+      </w:r>
+      <w:r>
+        <w:rPr>
+          <w:rFonts w:ascii="Times" w:hAnsi="Times" w:cs="Times"/>
+          <w:color w:val="auto"/>
+          <w:sz w:val="22"/>
+          <w:szCs w:val="22"/>
+        </w:rPr>
+        <w:fldChar w:fldCharType="separate"/>
+      </w:r>
+      <w:r>
+        <w:rPr>
+          <w:rFonts w:ascii="Times" w:hAnsi="Times" w:cs="Times"/>
+          <w:noProof/>
+          <w:color w:val="auto"/>
+          <w:sz w:val="22"/>
+          <w:szCs w:val="22"/>
+          <w:lang w:val="en-US"/>
+        </w:rPr>
+        <w:t>3</w:t>
+      </w:r>
+      <w:r>
+        <w:rPr>
+          <w:rFonts w:ascii="Times" w:hAnsi="Times" w:cs="Times"/>
+          <w:color w:val="auto"/>
+          <w:sz w:val="22"/>
+          <w:szCs w:val="22"/>
+        </w:rPr>
+        <w:fldChar w:fldCharType="end"/>
+      </w:r>
+      <w:r>
+        <w:rPr>
+          <w:rFonts w:ascii="Times" w:hAnsi="Times" w:cs="Times"/>
+          <w:color w:val="auto"/>
+          <w:sz w:val="22"/>
+          <w:szCs w:val="22"/>
+          <w:lang w:val="en-US"/>
+        </w:rPr>
+        <w:t xml:space="preserve"> Corner detection with Harris.</w:t>
+      </w:r>
+    </w:p>
+    <w:p>
+      <w:pPr>
+        <w:rPr>
+          <w:lang w:val="en-US"/>
+        </w:rPr>
+      </w:pPr>
+    </w:p>
+    <w:p>
+      <w:pPr>
+        <w:rPr>
+          <w:lang w:val="en-US"/>
+        </w:rPr>
+      </w:pPr>
+    </w:p>
+    <w:p>
+      <w:pPr>
+        <w:ind w:right="424"/>
+        <w:jc w:val="both"/>
+        <w:rPr>
+          <w:lang w:val="en-US"/>
+        </w:rPr>
+      </w:pPr>
+    </w:p>
+    <w:p>
+      <w:pPr>
+        <w:ind w:right="424"/>
+        <w:jc w:val="both"/>
+        <w:rPr>
+          <w:rFonts w:ascii="Times" w:hAnsi="Times" w:cs="Times"/>
+          <w:sz w:val="24"/>
+          <w:szCs w:val="24"/>
+          <w:lang w:val="en-US"/>
+        </w:rPr>
+      </w:pPr>
     </w:p>
     <w:p>
       <w:pPr>
@@ -1531,6 +2365,7 @@
           <w:szCs w:val="36"/>
           <w:lang w:val="en-US"/>
         </w:rPr>
+        <w:lastRenderedPageBreak/>
         <w:t>3    Shape reconstruction</w:t>
       </w:r>
     </w:p>
@@ -1552,7 +2387,25 @@
           <w:szCs w:val="24"/>
           <w:lang w:val="en-US"/>
         </w:rPr>
-        <w:t xml:space="preserve">Now that we have obtained some relevant image features we are ready for image reconstruction. </w:t>
+        <w:t xml:space="preserve">Now that we have obtained some relevant image </w:t>
+      </w:r>
+      <w:r>
+        <w:rPr>
+          <w:rFonts w:ascii="Times" w:hAnsi="Times" w:cs="Times"/>
+          <w:sz w:val="24"/>
+          <w:szCs w:val="24"/>
+          <w:lang w:val="en-US"/>
+        </w:rPr>
+        <w:t>features,</w:t>
+      </w:r>
+      <w:r>
+        <w:rPr>
+          <w:rFonts w:ascii="Times" w:hAnsi="Times" w:cs="Times"/>
+          <w:sz w:val="24"/>
+          <w:szCs w:val="24"/>
+          <w:lang w:val="en-US"/>
+        </w:rPr>
+        <w:t xml:space="preserve"> we are ready for image reconstruction. </w:t>
       </w:r>
       <w:r>
         <w:rPr>
@@ -1885,7 +2738,58 @@
           <w:szCs w:val="24"/>
           <w:lang w:val="en-US"/>
         </w:rPr>
-        <w:t>After the selection of relevant features for each direction (x, y, z) I’ve computed the vanishing lines and found three best approximation of vanishing points as weighted average of the vanishing points given by the intersection of vanishing lines in the respective directions. An important factor to be consider to obtain reliable and good results is to choose as many features as possible for each direction (at least 3-4 edges, definitely 2 are not enough) so that the approximation is more accurate. Below is shown the result obtained during the computation.</w:t>
+        <w:t xml:space="preserve">After the selection of relevant features for each direction (x, y, z) I’ve computed the vanishing lines and found three best approximation of vanishing points as weighted average of the vanishing points given by the intersection of vanishing lines in the respective directions. An important factor to be consider </w:t>
+      </w:r>
+      <w:proofErr w:type="gramStart"/>
+      <w:r>
+        <w:rPr>
+          <w:rFonts w:ascii="Times" w:hAnsi="Times" w:cs="Times"/>
+          <w:sz w:val="24"/>
+          <w:szCs w:val="24"/>
+          <w:lang w:val="en-US"/>
+        </w:rPr>
+        <w:t>to obtain</w:t>
+      </w:r>
+      <w:proofErr w:type="gramEnd"/>
+      <w:r>
+        <w:rPr>
+          <w:rFonts w:ascii="Times" w:hAnsi="Times" w:cs="Times"/>
+          <w:sz w:val="24"/>
+          <w:szCs w:val="24"/>
+          <w:lang w:val="en-US"/>
+        </w:rPr>
+        <w:t xml:space="preserve"> reliable and good results is to choose as many features as possible for each direction (at least 3-4 edges, definitely 2 are not enough) so that the approximation is more accurate. Below is shown the result obtained during the computation.</w:t>
+      </w:r>
+      <w:r>
+        <w:rPr>
+          <w:rFonts w:ascii="Times" w:hAnsi="Times" w:cs="Times"/>
+          <w:sz w:val="24"/>
+          <w:szCs w:val="24"/>
+          <w:lang w:val="en-US"/>
+        </w:rPr>
+        <w:t xml:space="preserve"> In blue you can see vanishing lines, in black all computed vanishing points and red cross are the three selected vanishing point computed as a </w:t>
+      </w:r>
+      <w:proofErr w:type="spellStart"/>
+      <w:proofErr w:type="gramStart"/>
+      <w:r>
+        <w:rPr>
+          <w:rFonts w:ascii="Times" w:hAnsi="Times" w:cs="Times"/>
+          <w:sz w:val="24"/>
+          <w:szCs w:val="24"/>
+          <w:lang w:val="en-US"/>
+        </w:rPr>
+        <w:t>weightedirection.d</w:t>
+      </w:r>
+      <w:proofErr w:type="spellEnd"/>
+      <w:proofErr w:type="gramEnd"/>
+      <w:r>
+        <w:rPr>
+          <w:rFonts w:ascii="Times" w:hAnsi="Times" w:cs="Times"/>
+          <w:sz w:val="24"/>
+          <w:szCs w:val="24"/>
+          <w:lang w:val="en-US"/>
+        </w:rPr>
+        <w:t xml:space="preserve"> average between vanishing point of the same  </w:t>
       </w:r>
     </w:p>
     <w:p>
@@ -1899,6 +2803,164 @@
           <w:lang w:val="en-US"/>
         </w:rPr>
       </w:pPr>
+    </w:p>
+    <w:p>
+      <w:pPr>
+        <w:keepNext/>
+        <w:ind w:right="424"/>
+        <w:jc w:val="center"/>
+      </w:pPr>
+      <w:r>
+        <w:rPr>
+          <w:rFonts w:ascii="Times" w:hAnsi="Times" w:cs="Times"/>
+          <w:noProof/>
+          <w:sz w:val="24"/>
+          <w:szCs w:val="24"/>
+          <w:lang w:val="en-US"/>
+        </w:rPr>
+        <w:drawing>
+          <wp:inline distT="0" distB="0" distL="0" distR="0" wp14:anchorId="5E307D50" wp14:editId="4E01A0BA">
+            <wp:extent cx="5372100" cy="4347708"/>
+            <wp:effectExtent l="0" t="0" r="0" b="0"/>
+            <wp:docPr id="6" name="Immagine 6" descr="Immagine che contiene cielo&#10;&#10;Descrizione generata automaticamente"/>
+            <wp:cNvGraphicFramePr>
+              <a:graphicFrameLocks xmlns:a="http://schemas.openxmlformats.org/drawingml/2006/main" noChangeAspect="1"/>
+            </wp:cNvGraphicFramePr>
+            <a:graphic xmlns:a="http://schemas.openxmlformats.org/drawingml/2006/main">
+              <a:graphicData uri="http://schemas.openxmlformats.org/drawingml/2006/picture">
+                <pic:pic xmlns:pic="http://schemas.openxmlformats.org/drawingml/2006/picture">
+                  <pic:nvPicPr>
+                    <pic:cNvPr id="6" name="vanishing point and lines.jpg"/>
+                    <pic:cNvPicPr/>
+                  </pic:nvPicPr>
+                  <pic:blipFill rotWithShape="1">
+                    <a:blip r:embed="rId11" cstate="print">
+                      <a:extLst>
+                        <a:ext uri="{28A0092B-C50C-407E-A947-70E740481C1C}">
+                          <a14:useLocalDpi xmlns:a14="http://schemas.microsoft.com/office/drawing/2010/main" val="0"/>
+                        </a:ext>
+                      </a:extLst>
+                    </a:blip>
+                    <a:srcRect l="12733" r="12688" b="14158"/>
+                    <a:stretch/>
+                  </pic:blipFill>
+                  <pic:spPr bwMode="auto">
+                    <a:xfrm>
+                      <a:off x="0" y="0"/>
+                      <a:ext cx="5375940" cy="4350815"/>
+                    </a:xfrm>
+                    <a:prstGeom prst="rect">
+                      <a:avLst/>
+                    </a:prstGeom>
+                    <a:ln>
+                      <a:noFill/>
+                    </a:ln>
+                    <a:extLst>
+                      <a:ext uri="{53640926-AAD7-44D8-BBD7-CCE9431645EC}">
+                        <a14:shadowObscured xmlns:a14="http://schemas.microsoft.com/office/drawing/2010/main"/>
+                      </a:ext>
+                    </a:extLst>
+                  </pic:spPr>
+                </pic:pic>
+              </a:graphicData>
+            </a:graphic>
+          </wp:inline>
+        </w:drawing>
+      </w:r>
+    </w:p>
+    <w:p>
+      <w:pPr>
+        <w:pStyle w:val="Didascalia"/>
+        <w:jc w:val="center"/>
+        <w:rPr>
+          <w:rFonts w:ascii="Times" w:hAnsi="Times" w:cs="Times"/>
+          <w:color w:val="auto"/>
+          <w:sz w:val="22"/>
+          <w:szCs w:val="22"/>
+          <w:lang w:val="en-US"/>
+        </w:rPr>
+      </w:pPr>
+      <w:r>
+        <w:rPr>
+          <w:rFonts w:ascii="Times" w:hAnsi="Times" w:cs="Times"/>
+          <w:color w:val="auto"/>
+          <w:sz w:val="22"/>
+          <w:szCs w:val="22"/>
+          <w:lang w:val="en-US"/>
+        </w:rPr>
+        <w:t xml:space="preserve">Figure </w:t>
+      </w:r>
+      <w:r>
+        <w:rPr>
+          <w:rFonts w:ascii="Times" w:hAnsi="Times" w:cs="Times"/>
+          <w:color w:val="auto"/>
+          <w:sz w:val="22"/>
+          <w:szCs w:val="22"/>
+          <w:lang w:val="en-US"/>
+        </w:rPr>
+        <w:fldChar w:fldCharType="begin"/>
+      </w:r>
+      <w:r>
+        <w:rPr>
+          <w:rFonts w:ascii="Times" w:hAnsi="Times" w:cs="Times"/>
+          <w:color w:val="auto"/>
+          <w:sz w:val="22"/>
+          <w:szCs w:val="22"/>
+          <w:lang w:val="en-US"/>
+        </w:rPr>
+        <w:instrText xml:space="preserve"> SEQ Figure \* ARABIC </w:instrText>
+      </w:r>
+      <w:r>
+        <w:rPr>
+          <w:rFonts w:ascii="Times" w:hAnsi="Times" w:cs="Times"/>
+          <w:color w:val="auto"/>
+          <w:sz w:val="22"/>
+          <w:szCs w:val="22"/>
+          <w:lang w:val="en-US"/>
+        </w:rPr>
+        <w:fldChar w:fldCharType="separate"/>
+      </w:r>
+      <w:r>
+        <w:rPr>
+          <w:rFonts w:ascii="Times" w:hAnsi="Times" w:cs="Times"/>
+          <w:noProof/>
+          <w:color w:val="auto"/>
+          <w:sz w:val="22"/>
+          <w:szCs w:val="22"/>
+          <w:lang w:val="en-US"/>
+        </w:rPr>
+        <w:t>4</w:t>
+      </w:r>
+      <w:r>
+        <w:rPr>
+          <w:rFonts w:ascii="Times" w:hAnsi="Times" w:cs="Times"/>
+          <w:color w:val="auto"/>
+          <w:sz w:val="22"/>
+          <w:szCs w:val="22"/>
+          <w:lang w:val="en-US"/>
+        </w:rPr>
+        <w:fldChar w:fldCharType="end"/>
+      </w:r>
+      <w:r>
+        <w:rPr>
+          <w:rFonts w:ascii="Times" w:hAnsi="Times" w:cs="Times"/>
+          <w:color w:val="auto"/>
+          <w:sz w:val="22"/>
+          <w:szCs w:val="22"/>
+          <w:lang w:val="en-US"/>
+        </w:rPr>
+        <w:t xml:space="preserve"> Vanishing line and points</w:t>
+      </w:r>
+      <w:r>
+        <w:rPr>
+          <w:rFonts w:ascii="Times" w:hAnsi="Times" w:cs="Times"/>
+          <w:color w:val="auto"/>
+          <w:sz w:val="22"/>
+          <w:szCs w:val="22"/>
+          <w:lang w:val="en-US"/>
+        </w:rPr>
+        <w:t>.</w:t>
+      </w:r>
     </w:p>
     <w:p>
       <w:pPr>
@@ -1922,6 +2984,7 @@
           <w:szCs w:val="28"/>
           <w:lang w:val="en-US"/>
         </w:rPr>
+        <w:lastRenderedPageBreak/>
         <w:t xml:space="preserve">3.1   Affine </w:t>
       </w:r>
       <w:r>
@@ -2076,8 +3139,19 @@
           <w:szCs w:val="24"/>
           <w:lang w:val="en-US"/>
         </w:rPr>
-        <w:t>49 book</w:t>
-      </w:r>
+        <w:t xml:space="preserve">49 </w:t>
+      </w:r>
+      <w:proofErr w:type="gramStart"/>
+      <w:r>
+        <w:rPr>
+          <w:rFonts w:ascii="Times" w:hAnsi="Times" w:cs="Times"/>
+          <w:sz w:val="24"/>
+          <w:szCs w:val="24"/>
+          <w:lang w:val="en-US"/>
+        </w:rPr>
+        <w:t>book</w:t>
+      </w:r>
+      <w:proofErr w:type="gramEnd"/>
       <w:r>
         <w:rPr>
           <w:rFonts w:ascii="Times" w:hAnsi="Times" w:cs="Times"/>
@@ -2413,6 +3487,154 @@
     </w:p>
     <w:p>
       <w:pPr>
+        <w:keepNext/>
+        <w:ind w:right="424"/>
+        <w:jc w:val="center"/>
+      </w:pPr>
+      <w:r>
+        <w:rPr>
+          <w:rFonts w:ascii="Times" w:eastAsiaTheme="minorEastAsia" w:hAnsi="Times" w:cs="Times"/>
+          <w:noProof/>
+          <w:sz w:val="24"/>
+          <w:szCs w:val="24"/>
+          <w:lang w:val="en-US"/>
+        </w:rPr>
+        <w:drawing>
+          <wp:inline distT="0" distB="0" distL="0" distR="0" wp14:anchorId="15AE8DB2" wp14:editId="541F75AF">
+            <wp:extent cx="4900613" cy="3785870"/>
+            <wp:effectExtent l="0" t="0" r="0" b="5080"/>
+            <wp:docPr id="7" name="Immagine 7" descr="Immagine che contiene edificio&#10;&#10;Descrizione generata automaticamente"/>
+            <wp:cNvGraphicFramePr>
+              <a:graphicFrameLocks xmlns:a="http://schemas.openxmlformats.org/drawingml/2006/main" noChangeAspect="1"/>
+            </wp:cNvGraphicFramePr>
+            <a:graphic xmlns:a="http://schemas.openxmlformats.org/drawingml/2006/main">
+              <a:graphicData uri="http://schemas.openxmlformats.org/drawingml/2006/picture">
+                <pic:pic xmlns:pic="http://schemas.openxmlformats.org/drawingml/2006/picture">
+                  <pic:nvPicPr>
+                    <pic:cNvPr id="7" name="Image with recovered affine properties.jpg"/>
+                    <pic:cNvPicPr/>
+                  </pic:nvPicPr>
+                  <pic:blipFill rotWithShape="1">
+                    <a:blip r:embed="rId12" cstate="print">
+                      <a:extLst>
+                        <a:ext uri="{28A0092B-C50C-407E-A947-70E740481C1C}">
+                          <a14:useLocalDpi xmlns:a14="http://schemas.microsoft.com/office/drawing/2010/main" val="0"/>
+                        </a:ext>
+                      </a:extLst>
+                    </a:blip>
+                    <a:srcRect l="7359" r="7555" b="7787"/>
+                    <a:stretch/>
+                  </pic:blipFill>
+                  <pic:spPr bwMode="auto">
+                    <a:xfrm>
+                      <a:off x="0" y="0"/>
+                      <a:ext cx="4901025" cy="3786188"/>
+                    </a:xfrm>
+                    <a:prstGeom prst="rect">
+                      <a:avLst/>
+                    </a:prstGeom>
+                    <a:ln>
+                      <a:noFill/>
+                    </a:ln>
+                    <a:extLst>
+                      <a:ext uri="{53640926-AAD7-44D8-BBD7-CCE9431645EC}">
+                        <a14:shadowObscured xmlns:a14="http://schemas.microsoft.com/office/drawing/2010/main"/>
+                      </a:ext>
+                    </a:extLst>
+                  </pic:spPr>
+                </pic:pic>
+              </a:graphicData>
+            </a:graphic>
+          </wp:inline>
+        </w:drawing>
+      </w:r>
+    </w:p>
+    <w:p>
+      <w:pPr>
+        <w:pStyle w:val="Didascalia"/>
+        <w:jc w:val="center"/>
+        <w:rPr>
+          <w:rFonts w:ascii="Times" w:eastAsiaTheme="minorEastAsia" w:hAnsi="Times" w:cs="Times"/>
+          <w:color w:val="auto"/>
+          <w:sz w:val="32"/>
+          <w:szCs w:val="32"/>
+          <w:lang w:val="en-US"/>
+        </w:rPr>
+      </w:pPr>
+      <w:r>
+        <w:rPr>
+          <w:rFonts w:ascii="Times" w:hAnsi="Times" w:cs="Times"/>
+          <w:color w:val="auto"/>
+          <w:sz w:val="22"/>
+          <w:szCs w:val="22"/>
+          <w:lang w:val="en-US"/>
+        </w:rPr>
+        <w:t xml:space="preserve">Figure </w:t>
+      </w:r>
+      <w:r>
+        <w:rPr>
+          <w:rFonts w:ascii="Times" w:hAnsi="Times" w:cs="Times"/>
+          <w:color w:val="auto"/>
+          <w:sz w:val="22"/>
+          <w:szCs w:val="22"/>
+          <w:lang w:val="en-US"/>
+        </w:rPr>
+        <w:fldChar w:fldCharType="begin"/>
+      </w:r>
+      <w:r>
+        <w:rPr>
+          <w:rFonts w:ascii="Times" w:hAnsi="Times" w:cs="Times"/>
+          <w:color w:val="auto"/>
+          <w:sz w:val="22"/>
+          <w:szCs w:val="22"/>
+          <w:lang w:val="en-US"/>
+        </w:rPr>
+        <w:instrText xml:space="preserve"> SEQ Figure \* ARABIC </w:instrText>
+      </w:r>
+      <w:r>
+        <w:rPr>
+          <w:rFonts w:ascii="Times" w:hAnsi="Times" w:cs="Times"/>
+          <w:color w:val="auto"/>
+          <w:sz w:val="22"/>
+          <w:szCs w:val="22"/>
+          <w:lang w:val="en-US"/>
+        </w:rPr>
+        <w:fldChar w:fldCharType="separate"/>
+      </w:r>
+      <w:r>
+        <w:rPr>
+          <w:rFonts w:ascii="Times" w:hAnsi="Times" w:cs="Times"/>
+          <w:noProof/>
+          <w:color w:val="auto"/>
+          <w:sz w:val="22"/>
+          <w:szCs w:val="22"/>
+          <w:lang w:val="en-US"/>
+        </w:rPr>
+        <w:t>5</w:t>
+      </w:r>
+      <w:r>
+        <w:rPr>
+          <w:rFonts w:ascii="Times" w:hAnsi="Times" w:cs="Times"/>
+          <w:color w:val="auto"/>
+          <w:sz w:val="22"/>
+          <w:szCs w:val="22"/>
+          <w:lang w:val="en-US"/>
+        </w:rPr>
+        <w:fldChar w:fldCharType="end"/>
+      </w:r>
+      <w:r>
+        <w:rPr>
+          <w:rFonts w:ascii="Times" w:hAnsi="Times" w:cs="Times"/>
+          <w:color w:val="auto"/>
+          <w:sz w:val="22"/>
+          <w:szCs w:val="22"/>
+          <w:lang w:val="en-US"/>
+        </w:rPr>
+        <w:t xml:space="preserve"> Image with recovered affine properties.</w:t>
+      </w:r>
+    </w:p>
+    <w:p>
+      <w:pPr>
         <w:ind w:right="424"/>
         <w:jc w:val="both"/>
         <w:rPr>
@@ -2561,7 +3783,45 @@
           <w:szCs w:val="24"/>
           <w:lang w:val="en-US"/>
         </w:rPr>
-        <w:t xml:space="preserve"> the next step is to impose orthogonality between façade. In order to perform this operation we have to build another transformation matrix imposing two conditions [</w:t>
+        <w:t xml:space="preserve"> the next step is to impose orthogonality between façade. In order to perform this </w:t>
+      </w:r>
+      <w:r>
+        <w:rPr>
+          <w:rFonts w:ascii="Times" w:hAnsi="Times" w:cs="Times"/>
+          <w:sz w:val="24"/>
+          <w:szCs w:val="24"/>
+          <w:lang w:val="en-US"/>
+        </w:rPr>
+        <w:t>operation,</w:t>
+      </w:r>
+      <w:r>
+        <w:rPr>
+          <w:rFonts w:ascii="Times" w:hAnsi="Times" w:cs="Times"/>
+          <w:sz w:val="24"/>
+          <w:szCs w:val="24"/>
+          <w:lang w:val="en-US"/>
+        </w:rPr>
+        <w:t xml:space="preserve"> we </w:t>
+      </w:r>
+      <w:proofErr w:type="gramStart"/>
+      <w:r>
+        <w:rPr>
+          <w:rFonts w:ascii="Times" w:hAnsi="Times" w:cs="Times"/>
+          <w:sz w:val="24"/>
+          <w:szCs w:val="24"/>
+          <w:lang w:val="en-US"/>
+        </w:rPr>
+        <w:t>have to</w:t>
+      </w:r>
+      <w:proofErr w:type="gramEnd"/>
+      <w:r>
+        <w:rPr>
+          <w:rFonts w:ascii="Times" w:hAnsi="Times" w:cs="Times"/>
+          <w:sz w:val="24"/>
+          <w:szCs w:val="24"/>
+          <w:lang w:val="en-US"/>
+        </w:rPr>
+        <w:t xml:space="preserve"> build another transformation matrix imposing two conditions [</w:t>
       </w:r>
       <w:proofErr w:type="spellStart"/>
       <w:r>
@@ -2581,7 +3841,27 @@
           <w:szCs w:val="24"/>
           <w:lang w:val="en-US"/>
         </w:rPr>
-        <w:t>. 54 book]:</w:t>
+        <w:t xml:space="preserve">. 54 </w:t>
+      </w:r>
+      <w:proofErr w:type="gramStart"/>
+      <w:r>
+        <w:rPr>
+          <w:rFonts w:ascii="Times" w:hAnsi="Times" w:cs="Times"/>
+          <w:sz w:val="24"/>
+          <w:szCs w:val="24"/>
+          <w:lang w:val="en-US"/>
+        </w:rPr>
+        <w:t>book</w:t>
+      </w:r>
+      <w:proofErr w:type="gramEnd"/>
+      <w:r>
+        <w:rPr>
+          <w:rFonts w:ascii="Times" w:hAnsi="Times" w:cs="Times"/>
+          <w:sz w:val="24"/>
+          <w:szCs w:val="24"/>
+          <w:lang w:val="en-US"/>
+        </w:rPr>
+        <w:t>]:</w:t>
       </w:r>
     </w:p>
     <w:p>
@@ -2616,25 +3896,7 @@
               <w:szCs w:val="24"/>
               <w:lang w:val="en-US"/>
             </w:rPr>
-            <m:t>θ</m:t>
-          </m:r>
-          <m:r>
-            <w:rPr>
-              <w:rFonts w:ascii="Cambria Math" w:hAnsi="Cambria Math" w:cs="Times"/>
-              <w:sz w:val="24"/>
-              <w:szCs w:val="24"/>
-              <w:lang w:val="en-US"/>
-            </w:rPr>
-            <m:t>)</m:t>
-          </m:r>
-          <m:r>
-            <w:rPr>
-              <w:rFonts w:ascii="Cambria Math" w:hAnsi="Cambria Math" w:cs="Times"/>
-              <w:sz w:val="24"/>
-              <w:szCs w:val="24"/>
-              <w:lang w:val="en-US"/>
-            </w:rPr>
-            <m:t>=</m:t>
+            <m:t>θ)=</m:t>
           </m:r>
           <m:f>
             <m:fPr>
@@ -3086,25 +4348,7 @@
               <w:szCs w:val="24"/>
               <w:lang w:val="en-US"/>
             </w:rPr>
-            <m:t>θ</m:t>
-          </m:r>
-          <m:r>
-            <w:rPr>
-              <w:rFonts w:ascii="Cambria Math" w:hAnsi="Cambria Math" w:cs="Times"/>
-              <w:sz w:val="24"/>
-              <w:szCs w:val="24"/>
-              <w:lang w:val="en-US"/>
-            </w:rPr>
-            <m:t>)</m:t>
-          </m:r>
-          <m:r>
-            <w:rPr>
-              <w:rFonts w:ascii="Cambria Math" w:hAnsi="Cambria Math" w:cs="Times"/>
-              <w:sz w:val="24"/>
-              <w:szCs w:val="24"/>
-              <w:lang w:val="en-US"/>
-            </w:rPr>
-            <m:t>=</m:t>
+            <m:t>θ)=</m:t>
           </m:r>
           <m:f>
             <m:fPr>
@@ -5695,7 +6939,16 @@
           <w:szCs w:val="24"/>
           <w:lang w:val="en-US"/>
         </w:rPr>
-        <w:t>Finally we find:</w:t>
+        <w:t>Finally,</w:t>
+      </w:r>
+      <w:r>
+        <w:rPr>
+          <w:rFonts w:ascii="Times" w:eastAsiaTheme="minorEastAsia" w:hAnsi="Times" w:cs="Times"/>
+          <w:sz w:val="24"/>
+          <w:szCs w:val="24"/>
+          <w:lang w:val="en-US"/>
+        </w:rPr>
+        <w:t xml:space="preserve"> we find:</w:t>
       </w:r>
       <w:r>
         <w:rPr>
@@ -5793,17 +7046,6 @@
     <w:p>
       <w:pPr>
         <w:ind w:right="424"/>
-        <w:rPr>
-          <w:rFonts w:ascii="Times" w:eastAsiaTheme="minorEastAsia" w:hAnsi="Times" w:cs="Times"/>
-          <w:sz w:val="24"/>
-          <w:szCs w:val="24"/>
-          <w:lang w:val="en-US"/>
-        </w:rPr>
-      </w:pPr>
-    </w:p>
-    <w:p>
-      <w:pPr>
-        <w:ind w:right="424"/>
         <w:jc w:val="both"/>
         <w:rPr>
           <w:rFonts w:ascii="Times" w:hAnsi="Times" w:cs="Times"/>
@@ -5814,7 +7056,11 @@
           <w:lang w:val="en-US"/>
         </w:rPr>
       </w:pPr>
-      <w:r>
+    </w:p>
+    <w:p>
+      <w:pPr>
+        <w:ind w:right="424"/>
+        <w:jc w:val="both"/>
         <w:rPr>
           <w:rFonts w:ascii="Times" w:hAnsi="Times" w:cs="Times"/>
           <w:b/>
@@ -5823,9 +7069,12 @@
           <w:szCs w:val="28"/>
           <w:lang w:val="en-US"/>
         </w:rPr>
-        <w:t>3.</w:t>
-      </w:r>
-      <w:r>
+      </w:pPr>
+    </w:p>
+    <w:p>
+      <w:pPr>
+        <w:ind w:right="424"/>
+        <w:jc w:val="both"/>
         <w:rPr>
           <w:rFonts w:ascii="Times" w:hAnsi="Times" w:cs="Times"/>
           <w:b/>
@@ -5834,9 +7083,12 @@
           <w:szCs w:val="28"/>
           <w:lang w:val="en-US"/>
         </w:rPr>
-        <w:t>3</w:t>
-      </w:r>
-      <w:r>
+      </w:pPr>
+    </w:p>
+    <w:p>
+      <w:pPr>
+        <w:ind w:right="424"/>
+        <w:jc w:val="both"/>
         <w:rPr>
           <w:rFonts w:ascii="Times" w:hAnsi="Times" w:cs="Times"/>
           <w:b/>
@@ -5845,9 +7097,12 @@
           <w:szCs w:val="28"/>
           <w:lang w:val="en-US"/>
         </w:rPr>
-        <w:t xml:space="preserve">   </w:t>
-      </w:r>
-      <w:r>
+      </w:pPr>
+    </w:p>
+    <w:p>
+      <w:pPr>
+        <w:ind w:right="424"/>
+        <w:jc w:val="both"/>
         <w:rPr>
           <w:rFonts w:ascii="Times" w:hAnsi="Times" w:cs="Times"/>
           <w:b/>
@@ -5856,28 +7111,7 @@
           <w:szCs w:val="28"/>
           <w:lang w:val="en-US"/>
         </w:rPr>
-        <w:t>Additional transformation applied</w:t>
-      </w:r>
-    </w:p>
-    <w:p>
-      <w:pPr>
-        <w:ind w:right="424"/>
-        <w:rPr>
-          <w:rFonts w:ascii="Times" w:eastAsiaTheme="minorEastAsia" w:hAnsi="Times" w:cs="Times"/>
-          <w:sz w:val="24"/>
-          <w:szCs w:val="24"/>
-          <w:lang w:val="en-US"/>
-        </w:rPr>
-      </w:pPr>
-      <w:r>
-        <w:rPr>
-          <w:rFonts w:ascii="Times" w:eastAsiaTheme="minorEastAsia" w:hAnsi="Times" w:cs="Times"/>
-          <w:sz w:val="24"/>
-          <w:szCs w:val="24"/>
-          <w:lang w:val="en-US"/>
-        </w:rPr>
-        <w:t>For a better visualization I’ve applied a rotation to the image of 92° in order to have X axis parallel to the image and I’ve scaled the image to reduce computation time and space requirements that otherwise would have overtaken computer specs.</w:t>
-      </w:r>
+      </w:pPr>
     </w:p>
     <w:p>
       <w:pPr>
@@ -5920,11 +7154,7 @@
           <w:lang w:val="en-US"/>
         </w:rPr>
       </w:pPr>
-    </w:p>
-    <w:p>
-      <w:pPr>
-        <w:ind w:right="424"/>
-        <w:jc w:val="both"/>
+      <w:r>
         <w:rPr>
           <w:rFonts w:ascii="Times" w:hAnsi="Times" w:cs="Times"/>
           <w:b/>
@@ -5933,7 +7163,9 @@
           <w:szCs w:val="28"/>
           <w:lang w:val="en-US"/>
         </w:rPr>
-      </w:pPr>
+        <w:lastRenderedPageBreak/>
+        <w:t>3.</w:t>
+      </w:r>
       <w:r>
         <w:rPr>
           <w:rFonts w:ascii="Times" w:hAnsi="Times" w:cs="Times"/>
@@ -5943,8 +7175,7 @@
           <w:szCs w:val="28"/>
           <w:lang w:val="en-US"/>
         </w:rPr>
-        <w:lastRenderedPageBreak/>
-        <w:t>3.</w:t>
+        <w:t>3</w:t>
       </w:r>
       <w:r>
         <w:rPr>
@@ -5955,7 +7186,7 @@
           <w:szCs w:val="28"/>
           <w:lang w:val="en-US"/>
         </w:rPr>
-        <w:t>4</w:t>
+        <w:t xml:space="preserve">   </w:t>
       </w:r>
       <w:r>
         <w:rPr>
@@ -5966,9 +7197,33 @@
           <w:szCs w:val="28"/>
           <w:lang w:val="en-US"/>
         </w:rPr>
-        <w:t xml:space="preserve">  </w:t>
-      </w:r>
-      <w:r>
+        <w:t>Additional transformation applied</w:t>
+      </w:r>
+    </w:p>
+    <w:p>
+      <w:pPr>
+        <w:ind w:right="424"/>
+        <w:rPr>
+          <w:rFonts w:ascii="Times" w:eastAsiaTheme="minorEastAsia" w:hAnsi="Times" w:cs="Times"/>
+          <w:sz w:val="24"/>
+          <w:szCs w:val="24"/>
+          <w:lang w:val="en-US"/>
+        </w:rPr>
+      </w:pPr>
+      <w:r>
+        <w:rPr>
+          <w:rFonts w:ascii="Times" w:eastAsiaTheme="minorEastAsia" w:hAnsi="Times" w:cs="Times"/>
+          <w:sz w:val="24"/>
+          <w:szCs w:val="24"/>
+          <w:lang w:val="en-US"/>
+        </w:rPr>
+        <w:t>For a better visualization I’ve applied a rotation to the image of 92° in order to have X axis parallel to the image and I’ve scaled the image to reduce computation time and space requirements that otherwise would have overtaken computer specs.</w:t>
+      </w:r>
+    </w:p>
+    <w:p>
+      <w:pPr>
+        <w:ind w:right="424"/>
+        <w:jc w:val="both"/>
         <w:rPr>
           <w:rFonts w:ascii="Times" w:hAnsi="Times" w:cs="Times"/>
           <w:b/>
@@ -5977,7 +7232,390 @@
           <w:szCs w:val="28"/>
           <w:lang w:val="en-US"/>
         </w:rPr>
-        <w:t>Metric property recovery</w:t>
+      </w:pPr>
+    </w:p>
+    <w:p>
+      <w:pPr>
+        <w:ind w:right="424"/>
+        <w:jc w:val="both"/>
+        <w:rPr>
+          <w:rFonts w:ascii="Times" w:hAnsi="Times" w:cs="Times"/>
+          <w:b/>
+          <w:bCs/>
+          <w:sz w:val="28"/>
+          <w:szCs w:val="28"/>
+          <w:lang w:val="en-US"/>
+        </w:rPr>
+      </w:pPr>
+    </w:p>
+    <w:p>
+      <w:pPr>
+        <w:keepNext/>
+        <w:ind w:right="424"/>
+        <w:jc w:val="center"/>
+      </w:pPr>
+      <w:r>
+        <w:rPr>
+          <w:rFonts w:ascii="Times" w:hAnsi="Times" w:cs="Times"/>
+          <w:b/>
+          <w:bCs/>
+          <w:noProof/>
+          <w:sz w:val="28"/>
+          <w:szCs w:val="28"/>
+          <w:lang w:val="en-US"/>
+        </w:rPr>
+        <w:drawing>
+          <wp:inline distT="0" distB="0" distL="0" distR="0" wp14:anchorId="3BFD5DA1" wp14:editId="0B4C159D">
+            <wp:extent cx="4885714" cy="3890010"/>
+            <wp:effectExtent l="0" t="0" r="0" b="0"/>
+            <wp:docPr id="8" name="Immagine 8"/>
+            <wp:cNvGraphicFramePr>
+              <a:graphicFrameLocks xmlns:a="http://schemas.openxmlformats.org/drawingml/2006/main" noChangeAspect="1"/>
+            </wp:cNvGraphicFramePr>
+            <a:graphic xmlns:a="http://schemas.openxmlformats.org/drawingml/2006/main">
+              <a:graphicData uri="http://schemas.openxmlformats.org/drawingml/2006/picture">
+                <pic:pic xmlns:pic="http://schemas.openxmlformats.org/drawingml/2006/picture">
+                  <pic:nvPicPr>
+                    <pic:cNvPr id="8" name="Affine reconstruction.jpg"/>
+                    <pic:cNvPicPr/>
+                  </pic:nvPicPr>
+                  <pic:blipFill rotWithShape="1">
+                    <a:blip r:embed="rId13" cstate="print">
+                      <a:extLst>
+                        <a:ext uri="{28A0092B-C50C-407E-A947-70E740481C1C}">
+                          <a14:useLocalDpi xmlns:a14="http://schemas.microsoft.com/office/drawing/2010/main" val="0"/>
+                        </a:ext>
+                      </a:extLst>
+                    </a:blip>
+                    <a:srcRect l="7441" t="2632" r="7718" b="7772"/>
+                    <a:stretch/>
+                  </pic:blipFill>
+                  <pic:spPr bwMode="auto">
+                    <a:xfrm>
+                      <a:off x="0" y="0"/>
+                      <a:ext cx="4886876" cy="3890935"/>
+                    </a:xfrm>
+                    <a:prstGeom prst="rect">
+                      <a:avLst/>
+                    </a:prstGeom>
+                    <a:ln>
+                      <a:noFill/>
+                    </a:ln>
+                    <a:extLst>
+                      <a:ext uri="{53640926-AAD7-44D8-BBD7-CCE9431645EC}">
+                        <a14:shadowObscured xmlns:a14="http://schemas.microsoft.com/office/drawing/2010/main"/>
+                      </a:ext>
+                    </a:extLst>
+                  </pic:spPr>
+                </pic:pic>
+              </a:graphicData>
+            </a:graphic>
+          </wp:inline>
+        </w:drawing>
+      </w:r>
+    </w:p>
+    <w:p>
+      <w:pPr>
+        <w:pStyle w:val="Didascalia"/>
+        <w:jc w:val="center"/>
+        <w:rPr>
+          <w:rFonts w:ascii="Times" w:hAnsi="Times" w:cs="Times"/>
+          <w:b/>
+          <w:bCs/>
+          <w:color w:val="auto"/>
+          <w:sz w:val="36"/>
+          <w:szCs w:val="36"/>
+          <w:lang w:val="en-US"/>
+        </w:rPr>
+      </w:pPr>
+      <w:r>
+        <w:rPr>
+          <w:rFonts w:ascii="Times" w:hAnsi="Times" w:cs="Times"/>
+          <w:color w:val="auto"/>
+          <w:sz w:val="22"/>
+          <w:szCs w:val="22"/>
+          <w:lang w:val="en-US"/>
+        </w:rPr>
+        <w:t xml:space="preserve">Figure </w:t>
+      </w:r>
+      <w:r>
+        <w:rPr>
+          <w:rFonts w:ascii="Times" w:hAnsi="Times" w:cs="Times"/>
+          <w:color w:val="auto"/>
+          <w:sz w:val="22"/>
+          <w:szCs w:val="22"/>
+          <w:lang w:val="en-US"/>
+        </w:rPr>
+        <w:fldChar w:fldCharType="begin"/>
+      </w:r>
+      <w:r>
+        <w:rPr>
+          <w:rFonts w:ascii="Times" w:hAnsi="Times" w:cs="Times"/>
+          <w:color w:val="auto"/>
+          <w:sz w:val="22"/>
+          <w:szCs w:val="22"/>
+          <w:lang w:val="en-US"/>
+        </w:rPr>
+        <w:instrText xml:space="preserve"> SEQ Figure \* ARABIC </w:instrText>
+      </w:r>
+      <w:r>
+        <w:rPr>
+          <w:rFonts w:ascii="Times" w:hAnsi="Times" w:cs="Times"/>
+          <w:color w:val="auto"/>
+          <w:sz w:val="22"/>
+          <w:szCs w:val="22"/>
+          <w:lang w:val="en-US"/>
+        </w:rPr>
+        <w:fldChar w:fldCharType="separate"/>
+      </w:r>
+      <w:r>
+        <w:rPr>
+          <w:rFonts w:ascii="Times" w:hAnsi="Times" w:cs="Times"/>
+          <w:noProof/>
+          <w:color w:val="auto"/>
+          <w:sz w:val="22"/>
+          <w:szCs w:val="22"/>
+          <w:lang w:val="en-US"/>
+        </w:rPr>
+        <w:t>6</w:t>
+      </w:r>
+      <w:r>
+        <w:rPr>
+          <w:rFonts w:ascii="Times" w:hAnsi="Times" w:cs="Times"/>
+          <w:color w:val="auto"/>
+          <w:sz w:val="22"/>
+          <w:szCs w:val="22"/>
+          <w:lang w:val="en-US"/>
+        </w:rPr>
+        <w:fldChar w:fldCharType="end"/>
+      </w:r>
+      <w:r>
+        <w:rPr>
+          <w:rFonts w:ascii="Times" w:hAnsi="Times" w:cs="Times"/>
+          <w:color w:val="auto"/>
+          <w:sz w:val="22"/>
+          <w:szCs w:val="22"/>
+          <w:lang w:val="en-US"/>
+        </w:rPr>
+        <w:t xml:space="preserve"> </w:t>
+      </w:r>
+      <w:r>
+        <w:rPr>
+          <w:rFonts w:ascii="Times" w:hAnsi="Times" w:cs="Times"/>
+          <w:color w:val="auto"/>
+          <w:sz w:val="22"/>
+          <w:szCs w:val="22"/>
+          <w:lang w:val="en-US"/>
+        </w:rPr>
+        <w:t>Euclidean</w:t>
+      </w:r>
+      <w:r>
+        <w:rPr>
+          <w:rFonts w:ascii="Times" w:hAnsi="Times" w:cs="Times"/>
+          <w:color w:val="auto"/>
+          <w:sz w:val="22"/>
+          <w:szCs w:val="22"/>
+          <w:lang w:val="en-US"/>
+        </w:rPr>
+        <w:t xml:space="preserve"> reconstruction.</w:t>
+      </w:r>
+    </w:p>
+    <w:p>
+      <w:pPr>
+        <w:ind w:right="424"/>
+        <w:jc w:val="both"/>
+        <w:rPr>
+          <w:rFonts w:ascii="Times" w:hAnsi="Times" w:cs="Times"/>
+          <w:b/>
+          <w:bCs/>
+          <w:sz w:val="28"/>
+          <w:szCs w:val="28"/>
+          <w:lang w:val="en-US"/>
+        </w:rPr>
+      </w:pPr>
+    </w:p>
+    <w:p>
+      <w:pPr>
+        <w:ind w:right="424"/>
+        <w:jc w:val="both"/>
+        <w:rPr>
+          <w:rFonts w:ascii="Times" w:hAnsi="Times" w:cs="Times"/>
+          <w:b/>
+          <w:bCs/>
+          <w:sz w:val="28"/>
+          <w:szCs w:val="28"/>
+          <w:lang w:val="en-US"/>
+        </w:rPr>
+      </w:pPr>
+    </w:p>
+    <w:p>
+      <w:pPr>
+        <w:ind w:right="424"/>
+        <w:jc w:val="both"/>
+        <w:rPr>
+          <w:rFonts w:ascii="Times" w:hAnsi="Times" w:cs="Times"/>
+          <w:b/>
+          <w:bCs/>
+          <w:sz w:val="28"/>
+          <w:szCs w:val="28"/>
+          <w:lang w:val="en-US"/>
+        </w:rPr>
+      </w:pPr>
+    </w:p>
+    <w:p>
+      <w:pPr>
+        <w:ind w:right="424"/>
+        <w:jc w:val="both"/>
+        <w:rPr>
+          <w:rFonts w:ascii="Times" w:hAnsi="Times" w:cs="Times"/>
+          <w:b/>
+          <w:bCs/>
+          <w:sz w:val="28"/>
+          <w:szCs w:val="28"/>
+          <w:lang w:val="en-US"/>
+        </w:rPr>
+      </w:pPr>
+    </w:p>
+    <w:p>
+      <w:pPr>
+        <w:ind w:right="424"/>
+        <w:jc w:val="both"/>
+        <w:rPr>
+          <w:rFonts w:ascii="Times" w:hAnsi="Times" w:cs="Times"/>
+          <w:b/>
+          <w:bCs/>
+          <w:sz w:val="28"/>
+          <w:szCs w:val="28"/>
+          <w:lang w:val="en-US"/>
+        </w:rPr>
+      </w:pPr>
+    </w:p>
+    <w:p>
+      <w:pPr>
+        <w:ind w:right="424"/>
+        <w:jc w:val="both"/>
+        <w:rPr>
+          <w:rFonts w:ascii="Times" w:hAnsi="Times" w:cs="Times"/>
+          <w:b/>
+          <w:bCs/>
+          <w:sz w:val="28"/>
+          <w:szCs w:val="28"/>
+          <w:lang w:val="en-US"/>
+        </w:rPr>
+      </w:pPr>
+    </w:p>
+    <w:p>
+      <w:pPr>
+        <w:ind w:right="424"/>
+        <w:jc w:val="both"/>
+        <w:rPr>
+          <w:rFonts w:ascii="Times" w:hAnsi="Times" w:cs="Times"/>
+          <w:b/>
+          <w:bCs/>
+          <w:sz w:val="28"/>
+          <w:szCs w:val="28"/>
+          <w:lang w:val="en-US"/>
+        </w:rPr>
+      </w:pPr>
+    </w:p>
+    <w:p>
+      <w:pPr>
+        <w:ind w:right="424"/>
+        <w:jc w:val="both"/>
+        <w:rPr>
+          <w:rFonts w:ascii="Times" w:hAnsi="Times" w:cs="Times"/>
+          <w:b/>
+          <w:bCs/>
+          <w:sz w:val="28"/>
+          <w:szCs w:val="28"/>
+          <w:lang w:val="en-US"/>
+        </w:rPr>
+      </w:pPr>
+    </w:p>
+    <w:p>
+      <w:pPr>
+        <w:ind w:right="424"/>
+        <w:jc w:val="both"/>
+        <w:rPr>
+          <w:rFonts w:ascii="Times" w:hAnsi="Times" w:cs="Times"/>
+          <w:b/>
+          <w:bCs/>
+          <w:sz w:val="28"/>
+          <w:szCs w:val="28"/>
+          <w:lang w:val="en-US"/>
+        </w:rPr>
+      </w:pPr>
+    </w:p>
+    <w:p>
+      <w:pPr>
+        <w:ind w:right="424"/>
+        <w:jc w:val="both"/>
+        <w:rPr>
+          <w:rFonts w:ascii="Times" w:hAnsi="Times" w:cs="Times"/>
+          <w:b/>
+          <w:bCs/>
+          <w:sz w:val="28"/>
+          <w:szCs w:val="28"/>
+          <w:lang w:val="en-US"/>
+        </w:rPr>
+      </w:pPr>
+      <w:proofErr w:type="gramStart"/>
+      <w:r>
+        <w:rPr>
+          <w:rFonts w:ascii="Times" w:hAnsi="Times" w:cs="Times"/>
+          <w:b/>
+          <w:bCs/>
+          <w:sz w:val="28"/>
+          <w:szCs w:val="28"/>
+          <w:lang w:val="en-US"/>
+        </w:rPr>
+        <w:lastRenderedPageBreak/>
+        <w:t>3.</w:t>
+      </w:r>
+      <w:r>
+        <w:rPr>
+          <w:rFonts w:ascii="Times" w:hAnsi="Times" w:cs="Times"/>
+          <w:b/>
+          <w:bCs/>
+          <w:sz w:val="28"/>
+          <w:szCs w:val="28"/>
+          <w:lang w:val="en-US"/>
+        </w:rPr>
+        <w:t>4</w:t>
+      </w:r>
+      <w:r>
+        <w:rPr>
+          <w:rFonts w:ascii="Times" w:hAnsi="Times" w:cs="Times"/>
+          <w:b/>
+          <w:bCs/>
+          <w:sz w:val="28"/>
+          <w:szCs w:val="28"/>
+          <w:lang w:val="en-US"/>
+        </w:rPr>
+        <w:t xml:space="preserve">  </w:t>
+      </w:r>
+      <w:r>
+        <w:rPr>
+          <w:rFonts w:ascii="Times" w:hAnsi="Times" w:cs="Times"/>
+          <w:b/>
+          <w:bCs/>
+          <w:sz w:val="28"/>
+          <w:szCs w:val="28"/>
+          <w:lang w:val="en-US"/>
+        </w:rPr>
+        <w:t>Metric</w:t>
+      </w:r>
+      <w:proofErr w:type="gramEnd"/>
+      <w:r>
+        <w:rPr>
+          <w:rFonts w:ascii="Times" w:hAnsi="Times" w:cs="Times"/>
+          <w:b/>
+          <w:bCs/>
+          <w:sz w:val="28"/>
+          <w:szCs w:val="28"/>
+          <w:lang w:val="en-US"/>
+        </w:rPr>
+        <w:t xml:space="preserve"> property recovery</w:t>
       </w:r>
     </w:p>
     <w:p>
@@ -6171,6 +7809,35 @@
           <w:lang w:val="en-US"/>
         </w:rPr>
       </w:pPr>
+      <w:r>
+        <w:rPr>
+          <w:rFonts w:ascii="Times" w:eastAsiaTheme="minorEastAsia" w:hAnsi="Times" w:cs="Times"/>
+          <w:sz w:val="24"/>
+          <w:szCs w:val="24"/>
+          <w:lang w:val="en-US"/>
+        </w:rPr>
+        <w:t xml:space="preserve">In this final image the window now </w:t>
+      </w:r>
+      <w:proofErr w:type="gramStart"/>
+      <w:r>
+        <w:rPr>
+          <w:rFonts w:ascii="Times" w:eastAsiaTheme="minorEastAsia" w:hAnsi="Times" w:cs="Times"/>
+          <w:sz w:val="24"/>
+          <w:szCs w:val="24"/>
+          <w:lang w:val="en-US"/>
+        </w:rPr>
+        <w:t>are</w:t>
+      </w:r>
+      <w:proofErr w:type="gramEnd"/>
+      <w:r>
+        <w:rPr>
+          <w:rFonts w:ascii="Times" w:eastAsiaTheme="minorEastAsia" w:hAnsi="Times" w:cs="Times"/>
+          <w:sz w:val="24"/>
+          <w:szCs w:val="24"/>
+          <w:lang w:val="en-US"/>
+        </w:rPr>
+        <w:t xml:space="preserve"> represented with the top edge with the same length in pixel.</w:t>
+      </w:r>
     </w:p>
     <w:p>
       <w:pPr>
@@ -6185,55 +7852,159 @@
     </w:p>
     <w:p>
       <w:pPr>
+        <w:keepNext/>
         <w:ind w:right="424"/>
+        <w:jc w:val="center"/>
+      </w:pPr>
+      <w:r>
         <w:rPr>
           <w:rFonts w:ascii="Times" w:eastAsiaTheme="minorEastAsia" w:hAnsi="Times" w:cs="Times"/>
-          <w:sz w:val="24"/>
-          <w:szCs w:val="24"/>
-          <w:lang w:val="en-US"/>
-        </w:rPr>
-      </w:pPr>
+          <w:noProof/>
+          <w:sz w:val="24"/>
+          <w:szCs w:val="24"/>
+          <w:lang w:val="en-US"/>
+        </w:rPr>
+        <w:drawing>
+          <wp:inline distT="0" distB="0" distL="0" distR="0" wp14:anchorId="78E14875" wp14:editId="1046760E">
+            <wp:extent cx="4414223" cy="5443220"/>
+            <wp:effectExtent l="0" t="0" r="5715" b="5080"/>
+            <wp:docPr id="9" name="Immagine 9"/>
+            <wp:cNvGraphicFramePr>
+              <a:graphicFrameLocks xmlns:a="http://schemas.openxmlformats.org/drawingml/2006/main" noChangeAspect="1"/>
+            </wp:cNvGraphicFramePr>
+            <a:graphic xmlns:a="http://schemas.openxmlformats.org/drawingml/2006/main">
+              <a:graphicData uri="http://schemas.openxmlformats.org/drawingml/2006/picture">
+                <pic:pic xmlns:pic="http://schemas.openxmlformats.org/drawingml/2006/picture">
+                  <pic:nvPicPr>
+                    <pic:cNvPr id="9" name="Metric reconstruction.jpg"/>
+                    <pic:cNvPicPr/>
+                  </pic:nvPicPr>
+                  <pic:blipFill rotWithShape="1">
+                    <a:blip r:embed="rId14">
+                      <a:extLst>
+                        <a:ext uri="{28A0092B-C50C-407E-A947-70E740481C1C}">
+                          <a14:useLocalDpi xmlns:a14="http://schemas.microsoft.com/office/drawing/2010/main" val="0"/>
+                        </a:ext>
+                      </a:extLst>
+                    </a:blip>
+                    <a:srcRect l="11742" r="11614" b="9900"/>
+                    <a:stretch/>
+                  </pic:blipFill>
+                  <pic:spPr bwMode="auto">
+                    <a:xfrm>
+                      <a:off x="0" y="0"/>
+                      <a:ext cx="4414756" cy="5443877"/>
+                    </a:xfrm>
+                    <a:prstGeom prst="rect">
+                      <a:avLst/>
+                    </a:prstGeom>
+                    <a:ln>
+                      <a:noFill/>
+                    </a:ln>
+                    <a:extLst>
+                      <a:ext uri="{53640926-AAD7-44D8-BBD7-CCE9431645EC}">
+                        <a14:shadowObscured xmlns:a14="http://schemas.microsoft.com/office/drawing/2010/main"/>
+                      </a:ext>
+                    </a:extLst>
+                  </pic:spPr>
+                </pic:pic>
+              </a:graphicData>
+            </a:graphic>
+          </wp:inline>
+        </w:drawing>
+      </w:r>
+    </w:p>
+    <w:p>
+      <w:pPr>
+        <w:pStyle w:val="Didascalia"/>
+        <w:jc w:val="center"/>
+        <w:rPr>
+          <w:rFonts w:ascii="Times" w:eastAsiaTheme="minorEastAsia" w:hAnsi="Times" w:cs="Times"/>
+          <w:color w:val="auto"/>
+          <w:sz w:val="32"/>
+          <w:szCs w:val="32"/>
+          <w:lang w:val="en-US"/>
+        </w:rPr>
+      </w:pPr>
+      <w:r>
+        <w:rPr>
+          <w:rFonts w:ascii="Times" w:hAnsi="Times" w:cs="Times"/>
+          <w:color w:val="auto"/>
+          <w:sz w:val="22"/>
+          <w:szCs w:val="22"/>
+          <w:lang w:val="en-US"/>
+        </w:rPr>
+        <w:t xml:space="preserve">Figure </w:t>
+      </w:r>
+      <w:r>
+        <w:rPr>
+          <w:rFonts w:ascii="Times" w:hAnsi="Times" w:cs="Times"/>
+          <w:color w:val="auto"/>
+          <w:sz w:val="22"/>
+          <w:szCs w:val="22"/>
+          <w:lang w:val="en-US"/>
+        </w:rPr>
+        <w:fldChar w:fldCharType="begin"/>
+      </w:r>
+      <w:r>
+        <w:rPr>
+          <w:rFonts w:ascii="Times" w:hAnsi="Times" w:cs="Times"/>
+          <w:color w:val="auto"/>
+          <w:sz w:val="22"/>
+          <w:szCs w:val="22"/>
+          <w:lang w:val="en-US"/>
+        </w:rPr>
+        <w:instrText xml:space="preserve"> SEQ Figure \* ARABIC </w:instrText>
+      </w:r>
+      <w:r>
+        <w:rPr>
+          <w:rFonts w:ascii="Times" w:hAnsi="Times" w:cs="Times"/>
+          <w:color w:val="auto"/>
+          <w:sz w:val="22"/>
+          <w:szCs w:val="22"/>
+          <w:lang w:val="en-US"/>
+        </w:rPr>
+        <w:fldChar w:fldCharType="separate"/>
+      </w:r>
+      <w:r>
+        <w:rPr>
+          <w:rFonts w:ascii="Times" w:hAnsi="Times" w:cs="Times"/>
+          <w:noProof/>
+          <w:color w:val="auto"/>
+          <w:sz w:val="22"/>
+          <w:szCs w:val="22"/>
+          <w:lang w:val="en-US"/>
+        </w:rPr>
+        <w:t>7</w:t>
+      </w:r>
+      <w:r>
+        <w:rPr>
+          <w:rFonts w:ascii="Times" w:hAnsi="Times" w:cs="Times"/>
+          <w:color w:val="auto"/>
+          <w:sz w:val="22"/>
+          <w:szCs w:val="22"/>
+          <w:lang w:val="en-US"/>
+        </w:rPr>
+        <w:fldChar w:fldCharType="end"/>
+      </w:r>
+      <w:r>
+        <w:rPr>
+          <w:rFonts w:ascii="Times" w:hAnsi="Times" w:cs="Times"/>
+          <w:color w:val="auto"/>
+          <w:sz w:val="22"/>
+          <w:szCs w:val="22"/>
+          <w:lang w:val="en-US"/>
+        </w:rPr>
+        <w:t xml:space="preserve"> Metric reconstruction.</w:t>
+      </w:r>
     </w:p>
     <w:p>
       <w:pPr>
         <w:ind w:right="424"/>
         <w:rPr>
           <w:rFonts w:ascii="Times" w:eastAsiaTheme="minorEastAsia" w:hAnsi="Times" w:cs="Times"/>
-          <w:sz w:val="24"/>
-          <w:szCs w:val="24"/>
-          <w:lang w:val="en-US"/>
-        </w:rPr>
-      </w:pPr>
-    </w:p>
-    <w:p>
-      <w:pPr>
-        <w:ind w:right="424"/>
-        <w:rPr>
-          <w:rFonts w:ascii="Times" w:eastAsiaTheme="minorEastAsia" w:hAnsi="Times" w:cs="Times"/>
-          <w:sz w:val="24"/>
-          <w:szCs w:val="24"/>
-          <w:lang w:val="en-US"/>
-        </w:rPr>
-      </w:pPr>
-    </w:p>
-    <w:p>
-      <w:pPr>
-        <w:ind w:right="424"/>
-        <w:rPr>
-          <w:rFonts w:ascii="Times" w:eastAsiaTheme="minorEastAsia" w:hAnsi="Times" w:cs="Times"/>
-          <w:sz w:val="24"/>
-          <w:szCs w:val="24"/>
-          <w:lang w:val="en-US"/>
-        </w:rPr>
-      </w:pPr>
-    </w:p>
-    <w:p>
-      <w:pPr>
-        <w:ind w:right="424"/>
-        <w:rPr>
-          <w:rFonts w:ascii="Times" w:eastAsiaTheme="minorEastAsia" w:hAnsi="Times" w:cs="Times"/>
-          <w:sz w:val="24"/>
-          <w:szCs w:val="24"/>
+          <w:sz w:val="32"/>
+          <w:szCs w:val="32"/>
           <w:lang w:val="en-US"/>
         </w:rPr>
       </w:pPr>
@@ -6271,6 +8042,7 @@
           <w:szCs w:val="36"/>
           <w:lang w:val="en-US"/>
         </w:rPr>
+        <w:lastRenderedPageBreak/>
         <w:t>4    Camera calibration</w:t>
       </w:r>
     </w:p>
@@ -6312,27 +8084,36 @@
           <w:szCs w:val="24"/>
           <w:lang w:val="en-US"/>
         </w:rPr>
-        <w:t xml:space="preserve">. 224 book] we need tree vanishing points and at least one more constraint since I cannot assume natural camera. I’ve used the constraint derived from the H matrix since we are in the case of metric plane with known </w:t>
-      </w:r>
-      <w:proofErr w:type="spellStart"/>
-      <w:r>
-        <w:rPr>
-          <w:rFonts w:ascii="Times" w:hAnsi="Times" w:cs="Times"/>
-          <w:sz w:val="24"/>
-          <w:szCs w:val="24"/>
-          <w:lang w:val="en-US"/>
-        </w:rPr>
-        <w:t>homography</w:t>
-      </w:r>
-      <w:proofErr w:type="spellEnd"/>
-      <w:r>
-        <w:rPr>
-          <w:rFonts w:ascii="Times" w:hAnsi="Times" w:cs="Times"/>
-          <w:sz w:val="24"/>
-          <w:szCs w:val="24"/>
-          <w:lang w:val="en-US"/>
-        </w:rPr>
-        <w:t xml:space="preserve"> (computed in previous steps)</w:t>
+        <w:t xml:space="preserve">. 224 </w:t>
+      </w:r>
+      <w:proofErr w:type="gramStart"/>
+      <w:r>
+        <w:rPr>
+          <w:rFonts w:ascii="Times" w:hAnsi="Times" w:cs="Times"/>
+          <w:sz w:val="24"/>
+          <w:szCs w:val="24"/>
+          <w:lang w:val="en-US"/>
+        </w:rPr>
+        <w:t>book</w:t>
+      </w:r>
+      <w:proofErr w:type="gramEnd"/>
+      <w:r>
+        <w:rPr>
+          <w:rFonts w:ascii="Times" w:hAnsi="Times" w:cs="Times"/>
+          <w:sz w:val="24"/>
+          <w:szCs w:val="24"/>
+          <w:lang w:val="en-US"/>
+        </w:rPr>
+        <w:t xml:space="preserve">] we need tree vanishing points and at least one more constraint since I cannot assume natural camera. I’ve used the constraint derived from the H matrix since we are in the case of metric plane with known </w:t>
+      </w:r>
+      <w:r>
+        <w:rPr>
+          <w:rFonts w:ascii="Times" w:hAnsi="Times" w:cs="Times"/>
+          <w:sz w:val="24"/>
+          <w:szCs w:val="24"/>
+          <w:lang w:val="en-US"/>
+        </w:rPr>
+        <w:t>homography (computed in previous steps)</w:t>
       </w:r>
       <w:r>
         <w:rPr>
@@ -6806,7 +8587,27 @@
           <w:szCs w:val="24"/>
           <w:lang w:val="en-US"/>
         </w:rPr>
-        <w:t xml:space="preserve">In order to compute K I’ve imposed 4 constraint plus skew-symmetry constraint to </w:t>
+        <w:t xml:space="preserve">In order to compute </w:t>
+      </w:r>
+      <w:proofErr w:type="gramStart"/>
+      <w:r>
+        <w:rPr>
+          <w:rFonts w:ascii="Times" w:eastAsiaTheme="minorEastAsia" w:hAnsi="Times" w:cs="Times"/>
+          <w:sz w:val="24"/>
+          <w:szCs w:val="24"/>
+          <w:lang w:val="en-US"/>
+        </w:rPr>
+        <w:t>K</w:t>
+      </w:r>
+      <w:proofErr w:type="gramEnd"/>
+      <w:r>
+        <w:rPr>
+          <w:rFonts w:ascii="Times" w:eastAsiaTheme="minorEastAsia" w:hAnsi="Times" w:cs="Times"/>
+          <w:sz w:val="24"/>
+          <w:szCs w:val="24"/>
+          <w:lang w:val="en-US"/>
+        </w:rPr>
+        <w:t xml:space="preserve"> I’ve imposed 4 constraint plus skew-symmetry constraint to </w:t>
       </w:r>
       <m:oMath>
         <m:r>
@@ -6846,7 +8647,27 @@
           <w:szCs w:val="24"/>
           <w:lang w:val="en-US"/>
         </w:rPr>
-        <w:t>. 226 book]. In our case K will assume the form of the symmetric matrix:</w:t>
+        <w:t xml:space="preserve">. 226 </w:t>
+      </w:r>
+      <w:proofErr w:type="gramStart"/>
+      <w:r>
+        <w:rPr>
+          <w:rFonts w:ascii="Times" w:eastAsiaTheme="minorEastAsia" w:hAnsi="Times" w:cs="Times"/>
+          <w:sz w:val="24"/>
+          <w:szCs w:val="24"/>
+          <w:lang w:val="en-US"/>
+        </w:rPr>
+        <w:t>book</w:t>
+      </w:r>
+      <w:proofErr w:type="gramEnd"/>
+      <w:r>
+        <w:rPr>
+          <w:rFonts w:ascii="Times" w:eastAsiaTheme="minorEastAsia" w:hAnsi="Times" w:cs="Times"/>
+          <w:sz w:val="24"/>
+          <w:szCs w:val="24"/>
+          <w:lang w:val="en-US"/>
+        </w:rPr>
+        <w:t>]. In our case K will assume the form of the symmetric matrix:</w:t>
       </w:r>
     </w:p>
     <w:p>
@@ -7473,7 +9294,27 @@
           <w:szCs w:val="24"/>
           <w:lang w:val="en-US"/>
         </w:rPr>
-        <w:t>. 211 book] on the horizontal façade. The three steps are:</w:t>
+        <w:t xml:space="preserve">. 211 </w:t>
+      </w:r>
+      <w:proofErr w:type="gramStart"/>
+      <w:r>
+        <w:rPr>
+          <w:rFonts w:ascii="Times" w:eastAsiaTheme="minorEastAsia" w:hAnsi="Times" w:cs="Times"/>
+          <w:sz w:val="24"/>
+          <w:szCs w:val="24"/>
+          <w:lang w:val="en-US"/>
+        </w:rPr>
+        <w:t>book</w:t>
+      </w:r>
+      <w:proofErr w:type="gramEnd"/>
+      <w:r>
+        <w:rPr>
+          <w:rFonts w:ascii="Times" w:eastAsiaTheme="minorEastAsia" w:hAnsi="Times" w:cs="Times"/>
+          <w:sz w:val="24"/>
+          <w:szCs w:val="24"/>
+          <w:lang w:val="en-US"/>
+        </w:rPr>
+        <w:t>] on the horizontal façade. The three steps are:</w:t>
       </w:r>
     </w:p>
     <w:p>
@@ -7499,10 +9340,8 @@
           <w:szCs w:val="24"/>
           <w:lang w:val="en-US"/>
         </w:rPr>
-        <w:lastRenderedPageBreak/>
-        <w:t xml:space="preserve">For  each square compute the </w:t>
-      </w:r>
-      <w:proofErr w:type="spellStart"/>
+        <w:t xml:space="preserve">For each square compute the homography H that maps its corner </w:t>
+      </w:r>
       <w:r>
         <w:rPr>
           <w:rFonts w:ascii="Times" w:eastAsiaTheme="minorEastAsia" w:hAnsi="Times" w:cs="Times"/>
@@ -7510,9 +9349,8 @@
           <w:szCs w:val="24"/>
           <w:lang w:val="en-US"/>
         </w:rPr>
-        <w:t>homography</w:t>
-      </w:r>
-      <w:proofErr w:type="spellEnd"/>
+        <w:t xml:space="preserve">points, </w:t>
+      </w:r>
       <w:r>
         <w:rPr>
           <w:rFonts w:ascii="Times" w:eastAsiaTheme="minorEastAsia" w:hAnsi="Times" w:cs="Times"/>
@@ -7520,7 +9358,7 @@
           <w:szCs w:val="24"/>
           <w:lang w:val="en-US"/>
         </w:rPr>
-        <w:t xml:space="preserve"> H that maps its corner points, </w:t>
+        <w:t>to</w:t>
       </w:r>
       <w:r>
         <w:rPr>
@@ -7529,16 +9367,7 @@
           <w:szCs w:val="24"/>
           <w:lang w:val="en-US"/>
         </w:rPr>
-        <w:t xml:space="preserve"> </w:t>
-      </w:r>
-      <w:r>
-        <w:rPr>
-          <w:rFonts w:ascii="Times" w:eastAsiaTheme="minorEastAsia" w:hAnsi="Times" w:cs="Times"/>
-          <w:sz w:val="24"/>
-          <w:szCs w:val="24"/>
-          <w:lang w:val="en-US"/>
-        </w:rPr>
-        <w:t>to their imaged points.</w:t>
+        <w:t xml:space="preserve"> their imaged points.</w:t>
       </w:r>
     </w:p>
     <w:p>
@@ -7609,16 +9438,7 @@
                     <w:szCs w:val="24"/>
                     <w:lang w:val="en-US"/>
                   </w:rPr>
-                  <m:t>1</m:t>
-                </m:r>
-                <m:r>
-                  <w:rPr>
-                    <w:rFonts w:ascii="Cambria Math" w:eastAsiaTheme="minorEastAsia" w:hAnsi="Cambria Math" w:cs="Times"/>
-                    <w:sz w:val="24"/>
-                    <w:szCs w:val="24"/>
-                    <w:lang w:val="en-US"/>
-                  </w:rPr>
-                  <m:t>,±i,0</m:t>
+                  <m:t>1,±i,0</m:t>
                 </m:r>
               </m:e>
             </m:d>
@@ -8680,7 +10500,27 @@
           <w:szCs w:val="24"/>
           <w:lang w:val="en-US"/>
         </w:rPr>
-        <w:t xml:space="preserve">Which are equation linear in </w:t>
+        <w:t xml:space="preserve">Which </w:t>
+      </w:r>
+      <w:proofErr w:type="gramStart"/>
+      <w:r>
+        <w:rPr>
+          <w:rFonts w:ascii="Times" w:eastAsiaTheme="minorEastAsia" w:hAnsi="Times" w:cs="Times"/>
+          <w:sz w:val="24"/>
+          <w:szCs w:val="24"/>
+          <w:lang w:val="en-US"/>
+        </w:rPr>
+        <w:t>are</w:t>
+      </w:r>
+      <w:proofErr w:type="gramEnd"/>
+      <w:r>
+        <w:rPr>
+          <w:rFonts w:ascii="Times" w:eastAsiaTheme="minorEastAsia" w:hAnsi="Times" w:cs="Times"/>
+          <w:sz w:val="24"/>
+          <w:szCs w:val="24"/>
+          <w:lang w:val="en-US"/>
+        </w:rPr>
+        <w:t xml:space="preserve"> equation linear in </w:t>
       </w:r>
       <m:oMath>
         <m:r>
@@ -8881,8 +10721,45 @@
           <w:szCs w:val="24"/>
           <w:lang w:val="en-US"/>
         </w:rPr>
-        <w:t xml:space="preserve">Just for reference during the computation I’ve also computed the K matrix imposing natural camera and skew-symmetry constraint. </w:t>
-      </w:r>
+        <w:t xml:space="preserve">Just for reference during the computation I’ve also computed the </w:t>
+      </w:r>
+      <m:oMath>
+        <m:sSub>
+          <m:sSubPr>
+            <m:ctrlPr>
+              <w:rPr>
+                <w:rFonts w:ascii="Cambria Math" w:eastAsiaTheme="minorEastAsia" w:hAnsi="Cambria Math" w:cs="Times"/>
+                <w:i/>
+                <w:sz w:val="24"/>
+                <w:szCs w:val="24"/>
+                <w:lang w:val="en-US"/>
+              </w:rPr>
+            </m:ctrlPr>
+          </m:sSubPr>
+          <m:e>
+            <m:r>
+              <w:rPr>
+                <w:rFonts w:ascii="Cambria Math" w:eastAsiaTheme="minorEastAsia" w:hAnsi="Cambria Math" w:cs="Times"/>
+                <w:sz w:val="24"/>
+                <w:szCs w:val="24"/>
+                <w:lang w:val="en-US"/>
+              </w:rPr>
+              <m:t>K</m:t>
+            </m:r>
+          </m:e>
+          <m:sub>
+            <m:r>
+              <w:rPr>
+                <w:rFonts w:ascii="Cambria Math" w:eastAsiaTheme="minorEastAsia" w:hAnsi="Cambria Math" w:cs="Times"/>
+                <w:sz w:val="24"/>
+                <w:szCs w:val="24"/>
+                <w:lang w:val="en-US"/>
+              </w:rPr>
+              <m:t>n</m:t>
+            </m:r>
+          </m:sub>
+        </m:sSub>
+      </m:oMath>
       <w:r>
         <w:rPr>
           <w:rFonts w:ascii="Times" w:eastAsiaTheme="minorEastAsia" w:hAnsi="Times" w:cs="Times"/>
@@ -8890,7 +10767,36 @@
           <w:szCs w:val="24"/>
           <w:lang w:val="en-US"/>
         </w:rPr>
-        <w:t>We are pretty close to the natural camera case.</w:t>
+        <w:t xml:space="preserve"> matrix imposing natural camera and skew-symmetry constraint. </w:t>
+      </w:r>
+      <w:r>
+        <w:rPr>
+          <w:rFonts w:ascii="Times" w:eastAsiaTheme="minorEastAsia" w:hAnsi="Times" w:cs="Times"/>
+          <w:sz w:val="24"/>
+          <w:szCs w:val="24"/>
+          <w:lang w:val="en-US"/>
+        </w:rPr>
+        <w:t xml:space="preserve">We are </w:t>
+      </w:r>
+      <w:proofErr w:type="gramStart"/>
+      <w:r>
+        <w:rPr>
+          <w:rFonts w:ascii="Times" w:eastAsiaTheme="minorEastAsia" w:hAnsi="Times" w:cs="Times"/>
+          <w:sz w:val="24"/>
+          <w:szCs w:val="24"/>
+          <w:lang w:val="en-US"/>
+        </w:rPr>
+        <w:t>pretty close</w:t>
+      </w:r>
+      <w:proofErr w:type="gramEnd"/>
+      <w:r>
+        <w:rPr>
+          <w:rFonts w:ascii="Times" w:eastAsiaTheme="minorEastAsia" w:hAnsi="Times" w:cs="Times"/>
+          <w:sz w:val="24"/>
+          <w:szCs w:val="24"/>
+          <w:lang w:val="en-US"/>
+        </w:rPr>
+        <w:t xml:space="preserve"> to the natural camera case.</w:t>
       </w:r>
     </w:p>
     <w:p>
@@ -8904,6 +10810,411 @@
           <w:lang w:val="en-US"/>
         </w:rPr>
       </w:pPr>
+      <w:r>
+        <w:rPr>
+          <w:rFonts w:ascii="Times" w:eastAsiaTheme="minorEastAsia" w:hAnsi="Times" w:cs="Times"/>
+          <w:sz w:val="24"/>
+          <w:szCs w:val="24"/>
+          <w:lang w:val="en-US"/>
+        </w:rPr>
+        <w:t>The computed calibration parameters are:</w:t>
+      </w:r>
+    </w:p>
+    <w:p>
+      <w:pPr>
+        <w:ind w:right="424"/>
+        <w:jc w:val="both"/>
+        <w:rPr>
+          <w:rFonts w:ascii="Times" w:eastAsiaTheme="minorEastAsia" w:hAnsi="Times" w:cs="Times"/>
+          <w:sz w:val="24"/>
+          <w:szCs w:val="24"/>
+          <w:lang w:val="en-US"/>
+        </w:rPr>
+      </w:pPr>
+      <m:oMathPara>
+        <m:oMath>
+          <m:r>
+            <w:rPr>
+              <w:rFonts w:ascii="Cambria Math" w:eastAsiaTheme="minorEastAsia" w:hAnsi="Cambria Math" w:cs="Times"/>
+              <w:sz w:val="24"/>
+              <w:szCs w:val="24"/>
+              <w:lang w:val="en-US"/>
+            </w:rPr>
+            <m:t>K =</m:t>
+          </m:r>
+          <m:d>
+            <m:dPr>
+              <m:begChr m:val="["/>
+              <m:endChr m:val="]"/>
+              <m:ctrlPr>
+                <w:rPr>
+                  <w:rFonts w:ascii="Cambria Math" w:eastAsiaTheme="minorEastAsia" w:hAnsi="Cambria Math" w:cs="Times"/>
+                  <w:i/>
+                  <w:sz w:val="24"/>
+                  <w:szCs w:val="24"/>
+                  <w:lang w:val="en-US"/>
+                </w:rPr>
+              </m:ctrlPr>
+            </m:dPr>
+            <m:e>
+              <m:m>
+                <m:mPr>
+                  <m:mcs>
+                    <m:mc>
+                      <m:mcPr>
+                        <m:count m:val="3"/>
+                        <m:mcJc m:val="center"/>
+                      </m:mcPr>
+                    </m:mc>
+                  </m:mcs>
+                  <m:ctrlPr>
+                    <w:rPr>
+                      <w:rFonts w:ascii="Cambria Math" w:eastAsiaTheme="minorEastAsia" w:hAnsi="Cambria Math" w:cs="Times"/>
+                      <w:i/>
+                      <w:sz w:val="24"/>
+                      <w:szCs w:val="24"/>
+                      <w:lang w:val="en-US"/>
+                    </w:rPr>
+                  </m:ctrlPr>
+                </m:mPr>
+                <m:mr>
+                  <m:e>
+                    <m:r>
+                      <w:rPr>
+                        <w:rFonts w:ascii="Cambria Math" w:eastAsiaTheme="minorEastAsia" w:hAnsi="Cambria Math" w:cs="Times"/>
+                        <w:sz w:val="24"/>
+                        <w:szCs w:val="24"/>
+                        <w:lang w:val="en-US"/>
+                      </w:rPr>
+                      <m:t>3731.6</m:t>
+                    </m:r>
+                  </m:e>
+                  <m:e>
+                    <m:r>
+                      <w:rPr>
+                        <w:rFonts w:ascii="Cambria Math" w:eastAsiaTheme="minorEastAsia" w:hAnsi="Cambria Math" w:cs="Times"/>
+                        <w:sz w:val="24"/>
+                        <w:szCs w:val="24"/>
+                        <w:lang w:val="en-US"/>
+                      </w:rPr>
+                      <m:t>0</m:t>
+                    </m:r>
+                  </m:e>
+                  <m:e>
+                    <m:r>
+                      <w:rPr>
+                        <w:rFonts w:ascii="Cambria Math" w:eastAsiaTheme="minorEastAsia" w:hAnsi="Cambria Math" w:cs="Times"/>
+                        <w:sz w:val="24"/>
+                        <w:szCs w:val="24"/>
+                        <w:lang w:val="en-US"/>
+                      </w:rPr>
+                      <m:t>2654.6</m:t>
+                    </m:r>
+                  </m:e>
+                </m:mr>
+                <m:mr>
+                  <m:e>
+                    <m:r>
+                      <w:rPr>
+                        <w:rFonts w:ascii="Cambria Math" w:eastAsiaTheme="minorEastAsia" w:hAnsi="Cambria Math" w:cs="Times"/>
+                        <w:sz w:val="24"/>
+                        <w:szCs w:val="24"/>
+                        <w:lang w:val="en-US"/>
+                      </w:rPr>
+                      <m:t>0</m:t>
+                    </m:r>
+                  </m:e>
+                  <m:e>
+                    <m:r>
+                      <w:rPr>
+                        <w:rFonts w:ascii="Cambria Math" w:eastAsiaTheme="minorEastAsia" w:hAnsi="Cambria Math" w:cs="Times"/>
+                        <w:sz w:val="24"/>
+                        <w:szCs w:val="24"/>
+                        <w:lang w:val="en-US"/>
+                      </w:rPr>
+                      <m:t>3230.9</m:t>
+                    </m:r>
+                  </m:e>
+                  <m:e>
+                    <m:r>
+                      <w:rPr>
+                        <w:rFonts w:ascii="Cambria Math" w:eastAsiaTheme="minorEastAsia" w:hAnsi="Cambria Math" w:cs="Times"/>
+                        <w:sz w:val="24"/>
+                        <w:szCs w:val="24"/>
+                        <w:lang w:val="en-US"/>
+                      </w:rPr>
+                      <m:t>2654.6</m:t>
+                    </m:r>
+                  </m:e>
+                </m:mr>
+                <m:mr>
+                  <m:e>
+                    <m:r>
+                      <w:rPr>
+                        <w:rFonts w:ascii="Cambria Math" w:eastAsiaTheme="minorEastAsia" w:hAnsi="Cambria Math" w:cs="Times"/>
+                        <w:sz w:val="24"/>
+                        <w:szCs w:val="24"/>
+                        <w:lang w:val="en-US"/>
+                      </w:rPr>
+                      <m:t>0</m:t>
+                    </m:r>
+                  </m:e>
+                  <m:e>
+                    <m:r>
+                      <w:rPr>
+                        <w:rFonts w:ascii="Cambria Math" w:eastAsiaTheme="minorEastAsia" w:hAnsi="Cambria Math" w:cs="Times"/>
+                        <w:sz w:val="24"/>
+                        <w:szCs w:val="24"/>
+                        <w:lang w:val="en-US"/>
+                      </w:rPr>
+                      <m:t>0</m:t>
+                    </m:r>
+                  </m:e>
+                  <m:e>
+                    <m:r>
+                      <w:rPr>
+                        <w:rFonts w:ascii="Cambria Math" w:eastAsiaTheme="minorEastAsia" w:hAnsi="Cambria Math" w:cs="Times"/>
+                        <w:sz w:val="24"/>
+                        <w:szCs w:val="24"/>
+                        <w:lang w:val="en-US"/>
+                      </w:rPr>
+                      <m:t>1</m:t>
+                    </m:r>
+                  </m:e>
+                </m:mr>
+              </m:m>
+            </m:e>
+          </m:d>
+          <m:r>
+            <w:rPr>
+              <w:rFonts w:ascii="Cambria Math" w:eastAsiaTheme="minorEastAsia" w:hAnsi="Cambria Math" w:cs="Times"/>
+              <w:sz w:val="24"/>
+              <w:szCs w:val="24"/>
+              <w:lang w:val="en-US"/>
+            </w:rPr>
+            <m:t xml:space="preserve">           </m:t>
+          </m:r>
+          <m:sSub>
+            <m:sSubPr>
+              <m:ctrlPr>
+                <w:rPr>
+                  <w:rFonts w:ascii="Cambria Math" w:eastAsiaTheme="minorEastAsia" w:hAnsi="Cambria Math" w:cs="Times"/>
+                  <w:i/>
+                  <w:sz w:val="24"/>
+                  <w:szCs w:val="24"/>
+                  <w:lang w:val="en-US"/>
+                </w:rPr>
+              </m:ctrlPr>
+            </m:sSubPr>
+            <m:e>
+              <m:r>
+                <w:rPr>
+                  <w:rFonts w:ascii="Cambria Math" w:eastAsiaTheme="minorEastAsia" w:hAnsi="Cambria Math" w:cs="Times"/>
+                  <w:sz w:val="24"/>
+                  <w:szCs w:val="24"/>
+                  <w:lang w:val="en-US"/>
+                </w:rPr>
+                <m:t>K</m:t>
+              </m:r>
+            </m:e>
+            <m:sub>
+              <m:r>
+                <w:rPr>
+                  <w:rFonts w:ascii="Cambria Math" w:eastAsiaTheme="minorEastAsia" w:hAnsi="Cambria Math" w:cs="Times"/>
+                  <w:sz w:val="24"/>
+                  <w:szCs w:val="24"/>
+                  <w:lang w:val="en-US"/>
+                </w:rPr>
+                <m:t>n</m:t>
+              </m:r>
+            </m:sub>
+          </m:sSub>
+          <m:r>
+            <w:rPr>
+              <w:rFonts w:ascii="Cambria Math" w:eastAsiaTheme="minorEastAsia" w:hAnsi="Cambria Math" w:cs="Times"/>
+              <w:sz w:val="24"/>
+              <w:szCs w:val="24"/>
+              <w:lang w:val="en-US"/>
+            </w:rPr>
+            <m:t xml:space="preserve"> =</m:t>
+          </m:r>
+          <m:d>
+            <m:dPr>
+              <m:begChr m:val="["/>
+              <m:endChr m:val="]"/>
+              <m:ctrlPr>
+                <w:rPr>
+                  <w:rFonts w:ascii="Cambria Math" w:eastAsiaTheme="minorEastAsia" w:hAnsi="Cambria Math" w:cs="Times"/>
+                  <w:i/>
+                  <w:sz w:val="24"/>
+                  <w:szCs w:val="24"/>
+                  <w:lang w:val="en-US"/>
+                </w:rPr>
+              </m:ctrlPr>
+            </m:dPr>
+            <m:e>
+              <m:m>
+                <m:mPr>
+                  <m:mcs>
+                    <m:mc>
+                      <m:mcPr>
+                        <m:count m:val="3"/>
+                        <m:mcJc m:val="center"/>
+                      </m:mcPr>
+                    </m:mc>
+                  </m:mcs>
+                  <m:ctrlPr>
+                    <w:rPr>
+                      <w:rFonts w:ascii="Cambria Math" w:eastAsiaTheme="minorEastAsia" w:hAnsi="Cambria Math" w:cs="Times"/>
+                      <w:i/>
+                      <w:sz w:val="24"/>
+                      <w:szCs w:val="24"/>
+                      <w:lang w:val="en-US"/>
+                    </w:rPr>
+                  </m:ctrlPr>
+                </m:mPr>
+                <m:mr>
+                  <m:e>
+                    <m:r>
+                      <w:rPr>
+                        <w:rFonts w:ascii="Cambria Math" w:eastAsiaTheme="minorEastAsia" w:hAnsi="Cambria Math" w:cs="Times"/>
+                        <w:sz w:val="24"/>
+                        <w:szCs w:val="24"/>
+                        <w:lang w:val="en-US"/>
+                      </w:rPr>
+                      <m:t>3</m:t>
+                    </m:r>
+                    <m:r>
+                      <w:rPr>
+                        <w:rFonts w:ascii="Cambria Math" w:eastAsiaTheme="minorEastAsia" w:hAnsi="Cambria Math" w:cs="Times"/>
+                        <w:sz w:val="24"/>
+                        <w:szCs w:val="24"/>
+                        <w:lang w:val="en-US"/>
+                      </w:rPr>
+                      <m:t>333.7</m:t>
+                    </m:r>
+                  </m:e>
+                  <m:e>
+                    <m:r>
+                      <w:rPr>
+                        <w:rFonts w:ascii="Cambria Math" w:eastAsiaTheme="minorEastAsia" w:hAnsi="Cambria Math" w:cs="Times"/>
+                        <w:sz w:val="24"/>
+                        <w:szCs w:val="24"/>
+                        <w:lang w:val="en-US"/>
+                      </w:rPr>
+                      <m:t>0</m:t>
+                    </m:r>
+                  </m:e>
+                  <m:e>
+                    <m:r>
+                      <w:rPr>
+                        <w:rFonts w:ascii="Cambria Math" w:eastAsiaTheme="minorEastAsia" w:hAnsi="Cambria Math" w:cs="Times"/>
+                        <w:sz w:val="24"/>
+                        <w:szCs w:val="24"/>
+                        <w:lang w:val="en-US"/>
+                      </w:rPr>
+                      <m:t>2</m:t>
+                    </m:r>
+                    <m:r>
+                      <w:rPr>
+                        <w:rFonts w:ascii="Cambria Math" w:eastAsiaTheme="minorEastAsia" w:hAnsi="Cambria Math" w:cs="Times"/>
+                        <w:sz w:val="24"/>
+                        <w:szCs w:val="24"/>
+                        <w:lang w:val="en-US"/>
+                      </w:rPr>
+                      <m:t>051.7</m:t>
+                    </m:r>
+                  </m:e>
+                </m:mr>
+                <m:mr>
+                  <m:e>
+                    <m:r>
+                      <w:rPr>
+                        <w:rFonts w:ascii="Cambria Math" w:eastAsiaTheme="minorEastAsia" w:hAnsi="Cambria Math" w:cs="Times"/>
+                        <w:sz w:val="24"/>
+                        <w:szCs w:val="24"/>
+                        <w:lang w:val="en-US"/>
+                      </w:rPr>
+                      <m:t>0</m:t>
+                    </m:r>
+                  </m:e>
+                  <m:e>
+                    <m:r>
+                      <w:rPr>
+                        <w:rFonts w:ascii="Cambria Math" w:eastAsiaTheme="minorEastAsia" w:hAnsi="Cambria Math" w:cs="Times"/>
+                        <w:sz w:val="24"/>
+                        <w:szCs w:val="24"/>
+                        <w:lang w:val="en-US"/>
+                      </w:rPr>
+                      <m:t>3333.7</m:t>
+                    </m:r>
+                  </m:e>
+                  <m:e>
+                    <m:r>
+                      <w:rPr>
+                        <w:rFonts w:ascii="Cambria Math" w:eastAsiaTheme="minorEastAsia" w:hAnsi="Cambria Math" w:cs="Times"/>
+                        <w:sz w:val="24"/>
+                        <w:szCs w:val="24"/>
+                        <w:lang w:val="en-US"/>
+                      </w:rPr>
+                      <m:t>1652.6</m:t>
+                    </m:r>
+                  </m:e>
+                </m:mr>
+                <m:mr>
+                  <m:e>
+                    <m:r>
+                      <w:rPr>
+                        <w:rFonts w:ascii="Cambria Math" w:eastAsiaTheme="minorEastAsia" w:hAnsi="Cambria Math" w:cs="Times"/>
+                        <w:sz w:val="24"/>
+                        <w:szCs w:val="24"/>
+                        <w:lang w:val="en-US"/>
+                      </w:rPr>
+                      <m:t>0</m:t>
+                    </m:r>
+                  </m:e>
+                  <m:e>
+                    <m:r>
+                      <w:rPr>
+                        <w:rFonts w:ascii="Cambria Math" w:eastAsiaTheme="minorEastAsia" w:hAnsi="Cambria Math" w:cs="Times"/>
+                        <w:sz w:val="24"/>
+                        <w:szCs w:val="24"/>
+                        <w:lang w:val="en-US"/>
+                      </w:rPr>
+                      <m:t>0</m:t>
+                    </m:r>
+                  </m:e>
+                  <m:e>
+                    <m:r>
+                      <w:rPr>
+                        <w:rFonts w:ascii="Cambria Math" w:eastAsiaTheme="minorEastAsia" w:hAnsi="Cambria Math" w:cs="Times"/>
+                        <w:sz w:val="24"/>
+                        <w:szCs w:val="24"/>
+                        <w:lang w:val="en-US"/>
+                      </w:rPr>
+                      <m:t>1</m:t>
+                    </m:r>
+                  </m:e>
+                </m:mr>
+              </m:m>
+            </m:e>
+          </m:d>
+        </m:oMath>
+      </m:oMathPara>
+    </w:p>
+    <w:p>
+      <w:pPr>
+        <w:ind w:right="424"/>
+        <w:jc w:val="both"/>
+        <w:rPr>
+          <w:rFonts w:ascii="Times" w:eastAsiaTheme="minorEastAsia" w:hAnsi="Times" w:cs="Times"/>
+          <w:sz w:val="24"/>
+          <w:szCs w:val="24"/>
+          <w:lang w:val="en-US"/>
+        </w:rPr>
+      </w:pPr>
+      <w:bookmarkStart w:id="1" w:name="_GoBack"/>
+      <w:bookmarkEnd w:id="1"/>
     </w:p>
     <w:p>
       <w:pPr>
@@ -8927,29 +11238,8 @@
           <w:szCs w:val="36"/>
           <w:lang w:val="en-US"/>
         </w:rPr>
-        <w:t>5</w:t>
-      </w:r>
-      <w:r>
-        <w:rPr>
-          <w:rFonts w:ascii="Times" w:hAnsi="Times" w:cs="Times"/>
-          <w:b/>
-          <w:bCs/>
-          <w:sz w:val="36"/>
-          <w:szCs w:val="36"/>
-          <w:lang w:val="en-US"/>
-        </w:rPr>
-        <w:t xml:space="preserve">    </w:t>
-      </w:r>
-      <w:r>
-        <w:rPr>
-          <w:rFonts w:ascii="Times" w:hAnsi="Times" w:cs="Times"/>
-          <w:b/>
-          <w:bCs/>
-          <w:sz w:val="36"/>
-          <w:szCs w:val="36"/>
-          <w:lang w:val="en-US"/>
-        </w:rPr>
-        <w:t>Main façade reconstruction using K</w:t>
+        <w:lastRenderedPageBreak/>
+        <w:t>5    Main façade reconstruction using K</w:t>
       </w:r>
     </w:p>
     <w:p>
@@ -9507,7 +11797,7 @@
           <w:szCs w:val="24"/>
           <w:lang w:val="en-US"/>
         </w:rPr>
-        <w:t xml:space="preserve"> The resulting image is an Euclidean reconstruction of the central façade itself and</w:t>
+        <w:t xml:space="preserve"> The resulting image is </w:t>
       </w:r>
       <w:r>
         <w:rPr>
@@ -9516,20 +11806,182 @@
           <w:szCs w:val="24"/>
           <w:lang w:val="en-US"/>
         </w:rPr>
+        <w:t>a</w:t>
+      </w:r>
+      <w:r>
+        <w:rPr>
+          <w:rFonts w:ascii="Times" w:eastAsiaTheme="minorEastAsia" w:hAnsi="Times" w:cs="Times"/>
+          <w:sz w:val="24"/>
+          <w:szCs w:val="24"/>
+          <w:lang w:val="en-US"/>
+        </w:rPr>
+        <w:t xml:space="preserve"> Euclidean reconstruction of the central façade itself and</w:t>
+      </w:r>
+      <w:r>
+        <w:rPr>
+          <w:rFonts w:ascii="Times" w:eastAsiaTheme="minorEastAsia" w:hAnsi="Times" w:cs="Times"/>
+          <w:sz w:val="24"/>
+          <w:szCs w:val="24"/>
+          <w:lang w:val="en-US"/>
+        </w:rPr>
         <w:t xml:space="preserve"> has been scaled down significantly for reducing computation time.</w:t>
       </w:r>
-    </w:p>
-    <w:p>
-      <w:pPr>
+      <w:r>
+        <w:rPr>
+          <w:rFonts w:ascii="Times" w:eastAsiaTheme="minorEastAsia" w:hAnsi="Times" w:cs="Times"/>
+          <w:sz w:val="24"/>
+          <w:szCs w:val="24"/>
+          <w:lang w:val="en-US"/>
+        </w:rPr>
+        <w:t xml:space="preserve"> The image reported here is a small crop of the right button corner of the computed image since the original picture shows the façade from ground up and the high inclination of the viewpoint cause the ratification to increase significantly the dimensions of the image and stretches it a lot.</w:t>
+      </w:r>
+    </w:p>
+    <w:p>
+      <w:pPr>
+        <w:keepNext/>
         <w:ind w:right="424"/>
-        <w:jc w:val="both"/>
+        <w:jc w:val="center"/>
+      </w:pPr>
+      <w:r>
         <w:rPr>
           <w:rFonts w:ascii="Times" w:eastAsiaTheme="minorEastAsia" w:hAnsi="Times" w:cs="Times"/>
-          <w:sz w:val="24"/>
-          <w:szCs w:val="24"/>
-          <w:lang w:val="en-US"/>
-        </w:rPr>
-      </w:pPr>
+          <w:noProof/>
+          <w:sz w:val="24"/>
+          <w:szCs w:val="24"/>
+          <w:lang w:val="en-US"/>
+        </w:rPr>
+        <w:drawing>
+          <wp:inline distT="0" distB="0" distL="0" distR="0" wp14:anchorId="29959D3C" wp14:editId="7FFFF795">
+            <wp:extent cx="4514850" cy="5071160"/>
+            <wp:effectExtent l="0" t="0" r="0" b="0"/>
+            <wp:docPr id="10" name="Immagine 10" descr="Immagine che contiene edificio&#10;&#10;Descrizione generata automaticamente"/>
+            <wp:cNvGraphicFramePr>
+              <a:graphicFrameLocks xmlns:a="http://schemas.openxmlformats.org/drawingml/2006/main" noChangeAspect="1"/>
+            </wp:cNvGraphicFramePr>
+            <a:graphic xmlns:a="http://schemas.openxmlformats.org/drawingml/2006/main">
+              <a:graphicData uri="http://schemas.openxmlformats.org/drawingml/2006/picture">
+                <pic:pic xmlns:pic="http://schemas.openxmlformats.org/drawingml/2006/picture">
+                  <pic:nvPicPr>
+                    <pic:cNvPr id="10" name="Main facade rectified.jpg"/>
+                    <pic:cNvPicPr/>
+                  </pic:nvPicPr>
+                  <pic:blipFill rotWithShape="1">
+                    <a:blip r:embed="rId15">
+                      <a:extLst>
+                        <a:ext uri="{28A0092B-C50C-407E-A947-70E740481C1C}">
+                          <a14:useLocalDpi xmlns:a14="http://schemas.microsoft.com/office/drawing/2010/main" val="0"/>
+                        </a:ext>
+                      </a:extLst>
+                    </a:blip>
+                    <a:srcRect l="10666" r="10937" b="9766"/>
+                    <a:stretch/>
+                  </pic:blipFill>
+                  <pic:spPr bwMode="auto">
+                    <a:xfrm>
+                      <a:off x="0" y="0"/>
+                      <a:ext cx="4515653" cy="5072062"/>
+                    </a:xfrm>
+                    <a:prstGeom prst="rect">
+                      <a:avLst/>
+                    </a:prstGeom>
+                    <a:ln>
+                      <a:noFill/>
+                    </a:ln>
+                    <a:extLst>
+                      <a:ext uri="{53640926-AAD7-44D8-BBD7-CCE9431645EC}">
+                        <a14:shadowObscured xmlns:a14="http://schemas.microsoft.com/office/drawing/2010/main"/>
+                      </a:ext>
+                    </a:extLst>
+                  </pic:spPr>
+                </pic:pic>
+              </a:graphicData>
+            </a:graphic>
+          </wp:inline>
+        </w:drawing>
+      </w:r>
+    </w:p>
+    <w:p>
+      <w:pPr>
+        <w:pStyle w:val="Didascalia"/>
+        <w:jc w:val="center"/>
+        <w:rPr>
+          <w:rFonts w:ascii="Times" w:eastAsiaTheme="minorEastAsia" w:hAnsi="Times" w:cs="Times"/>
+          <w:sz w:val="24"/>
+          <w:szCs w:val="24"/>
+          <w:lang w:val="en-US"/>
+        </w:rPr>
+      </w:pPr>
+      <w:r>
+        <w:rPr>
+          <w:rFonts w:ascii="Times" w:hAnsi="Times" w:cs="Times"/>
+          <w:color w:val="auto"/>
+          <w:sz w:val="22"/>
+          <w:szCs w:val="22"/>
+          <w:lang w:val="en-US"/>
+        </w:rPr>
+        <w:t xml:space="preserve">Figure </w:t>
+      </w:r>
+      <w:r>
+        <w:rPr>
+          <w:rFonts w:ascii="Times" w:hAnsi="Times" w:cs="Times"/>
+          <w:color w:val="auto"/>
+          <w:sz w:val="22"/>
+          <w:szCs w:val="22"/>
+          <w:lang w:val="en-US"/>
+        </w:rPr>
+        <w:fldChar w:fldCharType="begin"/>
+      </w:r>
+      <w:r>
+        <w:rPr>
+          <w:rFonts w:ascii="Times" w:hAnsi="Times" w:cs="Times"/>
+          <w:color w:val="auto"/>
+          <w:sz w:val="22"/>
+          <w:szCs w:val="22"/>
+          <w:lang w:val="en-US"/>
+        </w:rPr>
+        <w:instrText xml:space="preserve"> SEQ Figure \* ARABIC </w:instrText>
+      </w:r>
+      <w:r>
+        <w:rPr>
+          <w:rFonts w:ascii="Times" w:hAnsi="Times" w:cs="Times"/>
+          <w:color w:val="auto"/>
+          <w:sz w:val="22"/>
+          <w:szCs w:val="22"/>
+          <w:lang w:val="en-US"/>
+        </w:rPr>
+        <w:fldChar w:fldCharType="separate"/>
+      </w:r>
+      <w:r>
+        <w:rPr>
+          <w:rFonts w:ascii="Times" w:hAnsi="Times" w:cs="Times"/>
+          <w:noProof/>
+          <w:color w:val="auto"/>
+          <w:sz w:val="22"/>
+          <w:szCs w:val="22"/>
+          <w:lang w:val="en-US"/>
+        </w:rPr>
+        <w:t>8</w:t>
+      </w:r>
+      <w:r>
+        <w:rPr>
+          <w:rFonts w:ascii="Times" w:hAnsi="Times" w:cs="Times"/>
+          <w:color w:val="auto"/>
+          <w:sz w:val="22"/>
+          <w:szCs w:val="22"/>
+          <w:lang w:val="en-US"/>
+        </w:rPr>
+        <w:fldChar w:fldCharType="end"/>
+      </w:r>
+      <w:r>
+        <w:rPr>
+          <w:rFonts w:ascii="Times" w:hAnsi="Times" w:cs="Times"/>
+          <w:color w:val="auto"/>
+          <w:sz w:val="22"/>
+          <w:szCs w:val="22"/>
+          <w:lang w:val="en-US"/>
+        </w:rPr>
+        <w:t xml:space="preserve"> Rectified image using K.</w:t>
+      </w:r>
     </w:p>
     <w:p>
       <w:pPr>
@@ -9553,29 +12005,8 @@
           <w:szCs w:val="36"/>
           <w:lang w:val="en-US"/>
         </w:rPr>
-        <w:t>6</w:t>
-      </w:r>
-      <w:r>
-        <w:rPr>
-          <w:rFonts w:ascii="Times" w:hAnsi="Times" w:cs="Times"/>
-          <w:b/>
-          <w:bCs/>
-          <w:sz w:val="36"/>
-          <w:szCs w:val="36"/>
-          <w:lang w:val="en-US"/>
-        </w:rPr>
-        <w:t xml:space="preserve">    </w:t>
-      </w:r>
-      <w:r>
-        <w:rPr>
-          <w:rFonts w:ascii="Times" w:hAnsi="Times" w:cs="Times"/>
-          <w:b/>
-          <w:bCs/>
-          <w:sz w:val="36"/>
-          <w:szCs w:val="36"/>
-          <w:lang w:val="en-US"/>
-        </w:rPr>
-        <w:t>Camera pose estimation</w:t>
+        <w:lastRenderedPageBreak/>
+        <w:t>6    Camera pose estimation</w:t>
       </w:r>
     </w:p>
     <w:p>
@@ -9606,8 +12037,6 @@
         </w:rPr>
         <w:t xml:space="preserve">requires to estimate the approximative camera position in 3d space. </w:t>
       </w:r>
-      <w:bookmarkStart w:id="1" w:name="_GoBack"/>
-      <w:bookmarkEnd w:id="1"/>
     </w:p>
     <w:p>
       <w:pPr>
@@ -9683,7 +12112,7 @@
       </w:pPr>
     </w:p>
     <w:sectPr>
-      <w:footerReference w:type="default" r:id="rId8"/>
+      <w:footerReference w:type="default" r:id="rId16"/>
       <w:pgSz w:w="11906" w:h="16838"/>
       <w:pgMar w:top="1417" w:right="1134" w:bottom="1134" w:left="1701" w:header="708" w:footer="708" w:gutter="0"/>
       <w:cols w:space="708"/>
@@ -10832,6 +13261,25 @@
       <w:color w:val="808080"/>
     </w:rPr>
   </w:style>
+  <w:style w:type="paragraph" w:styleId="Didascalia">
+    <w:name w:val="caption"/>
+    <w:basedOn w:val="Normale"/>
+    <w:next w:val="Normale"/>
+    <w:uiPriority w:val="35"/>
+    <w:unhideWhenUsed/>
+    <w:qFormat/>
+    <w:rsid w:val="0067288B"/>
+    <w:pPr>
+      <w:spacing w:after="200" w:line="240" w:lineRule="auto"/>
+    </w:pPr>
+    <w:rPr>
+      <w:i/>
+      <w:iCs/>
+      <w:color w:val="44546A" w:themeColor="text2"/>
+      <w:sz w:val="18"/>
+      <w:szCs w:val="18"/>
+    </w:rPr>
+  </w:style>
 </w:styles>
 </file>
 
@@ -11135,7 +13583,7 @@
 </file>
 
 <file path=customXml/itemProps1.xml><?xml version="1.0" encoding="utf-8"?>
-<ds:datastoreItem xmlns:ds="http://schemas.openxmlformats.org/officeDocument/2006/customXml" ds:itemID="{0EC6C1CF-CC26-4162-AB6D-826E4075C189}">
+<ds:datastoreItem xmlns:ds="http://schemas.openxmlformats.org/officeDocument/2006/customXml" ds:itemID="{FD057FA7-6DCD-4D94-A2FA-2AC59101AB4D}">
   <ds:schemaRefs>
     <ds:schemaRef ds:uri="http://schemas.openxmlformats.org/officeDocument/2006/bibliography"/>
   </ds:schemaRefs>

</xml_diff>